<commit_message>
edit Lab4_TestScript.docx and reconstruct
</commit_message>
<xml_diff>
--- a/Lab4_TestScript.docx
+++ b/Lab4_TestScript.docx
@@ -4,7 +4,7 @@
   <w:body>
     <w:p>
       <w:pPr>
-        <w:pStyle w:val="ListParagraph"/>
+        <w:pStyle w:val="a7"/>
         <w:numPr>
           <w:ilvl w:val="0"/>
           <w:numId w:val="1"/>
@@ -48,7 +48,7 @@
     </w:p>
     <w:p>
       <w:pPr>
-        <w:pStyle w:val="ListParagraph"/>
+        <w:pStyle w:val="a7"/>
         <w:numPr>
           <w:ilvl w:val="1"/>
           <w:numId w:val="2"/>
@@ -90,7 +90,7 @@
     </w:p>
     <w:p>
       <w:pPr>
-        <w:pStyle w:val="ListParagraph"/>
+        <w:pStyle w:val="a7"/>
         <w:ind w:left="0" w:firstLine="720"/>
         <w:jc w:val="thaiDistribute"/>
         <w:rPr>
@@ -211,7 +211,7 @@
     </w:p>
     <w:p>
       <w:pPr>
-        <w:pStyle w:val="ListParagraph"/>
+        <w:pStyle w:val="a7"/>
         <w:numPr>
           <w:ilvl w:val="1"/>
           <w:numId w:val="2"/>
@@ -254,7 +254,7 @@
     </w:p>
     <w:p>
       <w:pPr>
-        <w:pStyle w:val="ListParagraph"/>
+        <w:pStyle w:val="a7"/>
         <w:ind w:left="0" w:firstLine="720"/>
         <w:jc w:val="thaiDistribute"/>
         <w:rPr>
@@ -466,7 +466,7 @@
     </w:p>
     <w:p>
       <w:pPr>
-        <w:pStyle w:val="ListParagraph"/>
+        <w:pStyle w:val="a7"/>
         <w:numPr>
           <w:ilvl w:val="0"/>
           <w:numId w:val="1"/>
@@ -528,7 +528,7 @@
     </w:p>
     <w:p>
       <w:pPr>
-        <w:pStyle w:val="ListParagraph"/>
+        <w:pStyle w:val="a7"/>
         <w:spacing w:after="120" w:line="240" w:lineRule="auto"/>
         <w:ind w:left="0" w:firstLine="720"/>
         <w:jc w:val="thaiDistribute"/>
@@ -649,7 +649,7 @@
     </w:p>
     <w:p>
       <w:pPr>
-        <w:pStyle w:val="ListParagraph"/>
+        <w:pStyle w:val="a7"/>
         <w:numPr>
           <w:ilvl w:val="0"/>
           <w:numId w:val="10"/>
@@ -715,7 +715,7 @@
     </w:p>
     <w:p>
       <w:pPr>
-        <w:pStyle w:val="ListParagraph"/>
+        <w:pStyle w:val="a7"/>
         <w:numPr>
           <w:ilvl w:val="0"/>
           <w:numId w:val="10"/>
@@ -761,7 +761,7 @@
     </w:p>
     <w:p>
       <w:pPr>
-        <w:pStyle w:val="ListParagraph"/>
+        <w:pStyle w:val="a7"/>
         <w:numPr>
           <w:ilvl w:val="0"/>
           <w:numId w:val="10"/>
@@ -1012,7 +1012,7 @@
     </w:p>
     <w:p>
       <w:pPr>
-        <w:pStyle w:val="ListParagraph"/>
+        <w:pStyle w:val="a7"/>
         <w:numPr>
           <w:ilvl w:val="0"/>
           <w:numId w:val="11"/>
@@ -1038,7 +1038,7 @@
     </w:p>
     <w:p>
       <w:pPr>
-        <w:pStyle w:val="ListParagraph"/>
+        <w:pStyle w:val="a7"/>
         <w:numPr>
           <w:ilvl w:val="0"/>
           <w:numId w:val="11"/>
@@ -1064,7 +1064,7 @@
     </w:p>
     <w:p>
       <w:pPr>
-        <w:pStyle w:val="ListParagraph"/>
+        <w:pStyle w:val="a7"/>
         <w:numPr>
           <w:ilvl w:val="0"/>
           <w:numId w:val="11"/>
@@ -1100,7 +1100,7 @@
     </w:p>
     <w:p>
       <w:pPr>
-        <w:pStyle w:val="ListParagraph"/>
+        <w:pStyle w:val="a7"/>
         <w:numPr>
           <w:ilvl w:val="0"/>
           <w:numId w:val="11"/>
@@ -1126,7 +1126,7 @@
     </w:p>
     <w:p>
       <w:pPr>
-        <w:pStyle w:val="ListParagraph"/>
+        <w:pStyle w:val="a7"/>
         <w:numPr>
           <w:ilvl w:val="0"/>
           <w:numId w:val="11"/>
@@ -1152,7 +1152,7 @@
     </w:p>
     <w:p>
       <w:pPr>
-        <w:pStyle w:val="ListParagraph"/>
+        <w:pStyle w:val="a7"/>
         <w:numPr>
           <w:ilvl w:val="0"/>
           <w:numId w:val="1"/>
@@ -1195,7 +1195,7 @@
     </w:p>
     <w:p>
       <w:pPr>
-        <w:pStyle w:val="ListParagraph"/>
+        <w:pStyle w:val="a7"/>
         <w:ind w:left="360"/>
         <w:rPr>
           <w:rFonts w:ascii="TH SarabunPSK" w:hAnsi="TH SarabunPSK" w:cs="TH SarabunPSK"/>
@@ -1260,8 +1260,9 @@
     </w:p>
     <w:p>
       <w:pPr>
-        <w:pStyle w:val="ListParagraph"/>
-        <w:ind w:left="360"/>
+        <w:pStyle w:val="a7"/>
+        <w:spacing w:before="240" w:line="240" w:lineRule="auto"/>
+        <w:ind w:left="357"/>
         <w:rPr>
           <w:rFonts w:ascii="TH SarabunPSK" w:hAnsi="TH SarabunPSK" w:cs="TH SarabunPSK"/>
           <w:sz w:val="32"/>
@@ -1270,25 +1271,25 @@
       </w:pPr>
       <w:r>
         <w:rPr>
-          <w:rFonts w:ascii="TH SarabunPSK" w:hAnsi="TH SarabunPSK" w:cs="TH SarabunPSK" w:hint="cs"/>
-          <w:sz w:val="32"/>
-          <w:szCs w:val="32"/>
-        </w:rPr>
-        <w:t>______________________________________________________________________________________________________________________________________________________________</w:t>
+          <w:rFonts w:ascii="TH SarabunPSK" w:hAnsi="TH SarabunPSK" w:cs="TH SarabunPSK"/>
+          <w:sz w:val="32"/>
+          <w:szCs w:val="32"/>
+        </w:rPr>
+        <w:t>Processor</w:t>
       </w:r>
       <w:r>
         <w:rPr>
-          <w:rFonts w:ascii="TH SarabunPSK" w:hAnsi="TH SarabunPSK" w:cs="TH SarabunPSK" w:hint="cs"/>
-          <w:sz w:val="32"/>
-          <w:szCs w:val="32"/>
-        </w:rPr>
-        <w:lastRenderedPageBreak/>
-        <w:t>______________________________________________________________________________________________________________________________________________________________</w:t>
+          <w:rFonts w:ascii="TH SarabunPSK" w:hAnsi="TH SarabunPSK" w:cs="TH SarabunPSK"/>
+          <w:sz w:val="32"/>
+          <w:szCs w:val="32"/>
+        </w:rPr>
+        <w:tab/>
+        <w:t>Intel(R) Core(TM) i5-9400F CPU @ 2.90GHz   2.90 GHz</w:t>
       </w:r>
     </w:p>
     <w:p>
       <w:pPr>
-        <w:pStyle w:val="ListParagraph"/>
+        <w:pStyle w:val="a7"/>
         <w:spacing w:before="240" w:line="240" w:lineRule="auto"/>
         <w:ind w:left="357"/>
         <w:rPr>
@@ -1297,16 +1298,91 @@
           <w:szCs w:val="32"/>
         </w:rPr>
       </w:pPr>
+      <w:r>
+        <w:rPr>
+          <w:rFonts w:ascii="TH SarabunPSK" w:hAnsi="TH SarabunPSK" w:cs="TH SarabunPSK"/>
+          <w:sz w:val="32"/>
+          <w:szCs w:val="32"/>
+        </w:rPr>
+        <w:t>Installed RAM</w:t>
+      </w:r>
+      <w:r>
+        <w:rPr>
+          <w:rFonts w:ascii="TH SarabunPSK" w:hAnsi="TH SarabunPSK" w:cs="TH SarabunPSK"/>
+          <w:sz w:val="32"/>
+          <w:szCs w:val="32"/>
+        </w:rPr>
+        <w:tab/>
+        <w:t>16.0 GB</w:t>
+      </w:r>
     </w:p>
     <w:p>
       <w:pPr>
-        <w:pStyle w:val="ListParagraph"/>
+        <w:pStyle w:val="a7"/>
         <w:spacing w:before="240" w:line="240" w:lineRule="auto"/>
         <w:ind w:left="357"/>
         <w:rPr>
           <w:rFonts w:ascii="TH SarabunPSK" w:hAnsi="TH SarabunPSK" w:cs="TH SarabunPSK"/>
           <w:sz w:val="32"/>
           <w:szCs w:val="32"/>
+        </w:rPr>
+      </w:pPr>
+      <w:r>
+        <w:rPr>
+          <w:rFonts w:ascii="TH SarabunPSK" w:hAnsi="TH SarabunPSK" w:cs="TH SarabunPSK"/>
+          <w:sz w:val="32"/>
+          <w:szCs w:val="32"/>
+        </w:rPr>
+        <w:t>Graphics Card</w:t>
+      </w:r>
+      <w:r>
+        <w:rPr>
+          <w:rFonts w:ascii="TH SarabunPSK" w:hAnsi="TH SarabunPSK" w:cs="TH SarabunPSK"/>
+          <w:sz w:val="32"/>
+          <w:szCs w:val="32"/>
+        </w:rPr>
+        <w:tab/>
+        <w:t>NVIDIA GeForce GTX 1650 (4 GB)</w:t>
+      </w:r>
+    </w:p>
+    <w:p>
+      <w:pPr>
+        <w:pStyle w:val="a7"/>
+        <w:spacing w:before="240" w:line="240" w:lineRule="auto"/>
+        <w:ind w:left="357"/>
+        <w:rPr>
+          <w:rFonts w:ascii="TH SarabunPSK" w:hAnsi="TH SarabunPSK" w:cs="TH SarabunPSK"/>
+          <w:sz w:val="32"/>
+          <w:szCs w:val="32"/>
+        </w:rPr>
+      </w:pPr>
+      <w:r>
+        <w:rPr>
+          <w:rFonts w:ascii="TH SarabunPSK" w:hAnsi="TH SarabunPSK" w:cs="TH SarabunPSK"/>
+          <w:sz w:val="32"/>
+          <w:szCs w:val="32"/>
+        </w:rPr>
+        <w:t>System Type</w:t>
+      </w:r>
+      <w:r>
+        <w:rPr>
+          <w:rFonts w:ascii="TH SarabunPSK" w:hAnsi="TH SarabunPSK" w:cs="TH SarabunPSK"/>
+          <w:sz w:val="32"/>
+          <w:szCs w:val="32"/>
+        </w:rPr>
+        <w:tab/>
+        <w:t>64-bit operating system, x64-based processor</w:t>
+      </w:r>
+    </w:p>
+    <w:p>
+      <w:pPr>
+        <w:pStyle w:val="a7"/>
+        <w:spacing w:before="240" w:line="240" w:lineRule="auto"/>
+        <w:ind w:left="357"/>
+        <w:rPr>
+          <w:rFonts w:ascii="TH SarabunPSK" w:hAnsi="TH SarabunPSK" w:cs="TH SarabunPSK"/>
+          <w:sz w:val="32"/>
+          <w:szCs w:val="32"/>
           <w:lang w:bidi="th-TH"/>
         </w:rPr>
       </w:pPr>
@@ -1316,6 +1392,7 @@
           <w:sz w:val="32"/>
           <w:szCs w:val="32"/>
         </w:rPr>
+        <w:lastRenderedPageBreak/>
         <w:t>3</w:t>
       </w:r>
       <w:r>
@@ -1367,7 +1444,7 @@
     </w:p>
     <w:p>
       <w:pPr>
-        <w:pStyle w:val="ListParagraph"/>
+        <w:pStyle w:val="a7"/>
         <w:ind w:left="360"/>
         <w:rPr>
           <w:rFonts w:ascii="TH SarabunPSK" w:hAnsi="TH SarabunPSK" w:cs="TH SarabunPSK"/>
@@ -1378,17 +1455,109 @@
       </w:pPr>
       <w:r>
         <w:rPr>
-          <w:rFonts w:ascii="TH SarabunPSK" w:hAnsi="TH SarabunPSK" w:cs="TH SarabunPSK" w:hint="cs"/>
+          <w:rFonts w:ascii="TH SarabunPSK" w:hAnsi="TH SarabunPSK" w:cs="TH SarabunPSK"/>
           <w:sz w:val="32"/>
           <w:szCs w:val="32"/>
           <w:lang w:bidi="th-TH"/>
         </w:rPr>
-        <w:t>___________________________________________________________________________________________________________________________________________________________________________________________________________________________________________________________________________________________________________________________________________________________________________________________________________</w:t>
+        <w:t>Python 3.14.2</w:t>
       </w:r>
     </w:p>
     <w:p>
       <w:pPr>
-        <w:pStyle w:val="ListParagraph"/>
+        <w:pStyle w:val="a7"/>
+        <w:ind w:left="360"/>
+        <w:rPr>
+          <w:rFonts w:ascii="TH SarabunPSK" w:hAnsi="TH SarabunPSK" w:cs="TH SarabunPSK"/>
+          <w:sz w:val="32"/>
+          <w:szCs w:val="32"/>
+          <w:lang w:bidi="th-TH"/>
+        </w:rPr>
+      </w:pPr>
+      <w:r>
+        <w:rPr>
+          <w:rFonts w:ascii="TH SarabunPSK" w:hAnsi="TH SarabunPSK" w:cs="TH SarabunPSK"/>
+          <w:sz w:val="32"/>
+          <w:szCs w:val="32"/>
+          <w:lang w:bidi="th-TH"/>
+        </w:rPr>
+        <w:t xml:space="preserve">Chrome </w:t>
+      </w:r>
+      <w:r>
+        <w:rPr>
+          <w:rFonts w:ascii="TH SarabunPSK" w:hAnsi="TH SarabunPSK" w:cs="TH SarabunPSK"/>
+          <w:sz w:val="32"/>
+          <w:szCs w:val="32"/>
+          <w:lang w:bidi="th-TH"/>
+        </w:rPr>
+        <w:t>Version 143.0.7499.170 (Official Build) (64-bit)</w:t>
+      </w:r>
+    </w:p>
+    <w:p>
+      <w:pPr>
+        <w:pStyle w:val="a7"/>
+        <w:ind w:left="360"/>
+        <w:rPr>
+          <w:rFonts w:ascii="TH SarabunPSK" w:hAnsi="TH SarabunPSK" w:cs="TH SarabunPSK"/>
+          <w:sz w:val="32"/>
+          <w:szCs w:val="32"/>
+          <w:lang w:bidi="th-TH"/>
+        </w:rPr>
+      </w:pPr>
+      <w:r>
+        <w:rPr>
+          <w:rFonts w:ascii="TH SarabunPSK" w:hAnsi="TH SarabunPSK" w:cs="TH SarabunPSK"/>
+          <w:sz w:val="32"/>
+          <w:szCs w:val="32"/>
+          <w:lang w:bidi="th-TH"/>
+        </w:rPr>
+        <w:t>Robot Framework 7.4.1 (Python 3.13.1 on win32)</w:t>
+      </w:r>
+    </w:p>
+    <w:p>
+      <w:pPr>
+        <w:pStyle w:val="a7"/>
+        <w:ind w:left="360"/>
+        <w:rPr>
+          <w:rFonts w:ascii="TH SarabunPSK" w:hAnsi="TH SarabunPSK" w:cs="TH SarabunPSK"/>
+          <w:sz w:val="32"/>
+          <w:szCs w:val="32"/>
+          <w:lang w:bidi="th-TH"/>
+        </w:rPr>
+      </w:pPr>
+      <w:proofErr w:type="spellStart"/>
+      <w:r>
+        <w:rPr>
+          <w:rFonts w:ascii="TH SarabunPSK" w:hAnsi="TH SarabunPSK" w:cs="TH SarabunPSK"/>
+          <w:sz w:val="32"/>
+          <w:szCs w:val="32"/>
+          <w:lang w:bidi="th-TH"/>
+        </w:rPr>
+        <w:t>robotframework-seleniumlibrary</w:t>
+      </w:r>
+      <w:proofErr w:type="spellEnd"/>
+      <w:r>
+        <w:rPr>
+          <w:rFonts w:ascii="TH SarabunPSK" w:hAnsi="TH SarabunPSK" w:cs="TH SarabunPSK"/>
+          <w:sz w:val="32"/>
+          <w:szCs w:val="32"/>
+          <w:lang w:bidi="th-TH"/>
+        </w:rPr>
+        <w:t xml:space="preserve"> </w:t>
+      </w:r>
+      <w:r>
+        <w:rPr>
+          <w:rFonts w:ascii="TH SarabunPSK" w:hAnsi="TH SarabunPSK" w:cs="TH SarabunPSK"/>
+          <w:sz w:val="32"/>
+          <w:szCs w:val="32"/>
+          <w:lang w:bidi="th-TH"/>
+        </w:rPr>
+        <w:t>Version: 6.8.0</w:t>
+      </w:r>
+    </w:p>
+    <w:p>
+      <w:pPr>
+        <w:pStyle w:val="a7"/>
         <w:ind w:left="360"/>
         <w:rPr>
           <w:rFonts w:ascii="TH SarabunPSK" w:hAnsi="TH SarabunPSK" w:cs="TH SarabunPSK"/>
@@ -1457,27 +1626,58 @@
     </w:p>
     <w:p>
       <w:pPr>
-        <w:pStyle w:val="ListParagraph"/>
+        <w:pStyle w:val="a7"/>
         <w:ind w:left="360"/>
         <w:rPr>
+          <w:rFonts w:ascii="TH SarabunPSK" w:hAnsi="TH SarabunPSK" w:cs="TH SarabunPSK" w:hint="cs"/>
+          <w:sz w:val="32"/>
+          <w:szCs w:val="32"/>
+          <w:cs/>
+        </w:rPr>
+      </w:pPr>
+      <w:r>
+        <w:rPr>
+          <w:rFonts w:ascii="TH SarabunPSK" w:hAnsi="TH SarabunPSK" w:cs="TH SarabunPSK" w:hint="cs"/>
+          <w:sz w:val="32"/>
+          <w:szCs w:val="32"/>
+          <w:cs/>
+          <w:lang w:bidi="th-TH"/>
+        </w:rPr>
+        <w:t xml:space="preserve">นายกันต์ธีร์ แข้คำ </w:t>
+      </w:r>
+      <w:r>
+        <w:rPr>
           <w:rFonts w:ascii="TH SarabunPSK" w:hAnsi="TH SarabunPSK" w:cs="TH SarabunPSK"/>
           <w:sz w:val="32"/>
           <w:szCs w:val="32"/>
-        </w:rPr>
-      </w:pPr>
+          <w:lang w:bidi="th-TH"/>
+        </w:rPr>
+        <w:t xml:space="preserve">663380198-6 </w:t>
+      </w:r>
       <w:r>
         <w:rPr>
           <w:rFonts w:ascii="TH SarabunPSK" w:hAnsi="TH SarabunPSK" w:cs="TH SarabunPSK" w:hint="cs"/>
           <w:sz w:val="32"/>
           <w:szCs w:val="32"/>
+          <w:cs/>
           <w:lang w:bidi="th-TH"/>
         </w:rPr>
-        <w:t>_____________________________________________________________________________________________________________________________________________________________________________________________________________________________________________</w:t>
+        <w:t>นักศึกษาวิทยาการคอมพิวเตอร์ ชั้นปีที่ 3</w:t>
+      </w:r>
+      <w:r>
+        <w:rPr>
+          <w:rFonts w:ascii="TH SarabunPSK" w:hAnsi="TH SarabunPSK" w:cs="TH SarabunPSK" w:hint="cs"/>
+          <w:sz w:val="32"/>
+          <w:szCs w:val="32"/>
+          <w:cs/>
+          <w:lang w:bidi="th-TH"/>
+        </w:rPr>
+        <w:t xml:space="preserve"> </w:t>
       </w:r>
     </w:p>
     <w:p>
       <w:pPr>
-        <w:pStyle w:val="ListParagraph"/>
+        <w:pStyle w:val="a7"/>
         <w:numPr>
           <w:ilvl w:val="0"/>
           <w:numId w:val="1"/>
@@ -1520,7 +1720,7 @@
     </w:p>
     <w:p>
       <w:pPr>
-        <w:pStyle w:val="ListParagraph"/>
+        <w:pStyle w:val="a7"/>
         <w:ind w:left="360"/>
         <w:rPr>
           <w:rFonts w:ascii="TH SarabunPSK" w:hAnsi="TH SarabunPSK" w:cs="TH SarabunPSK"/>
@@ -1589,7 +1789,7 @@
     </w:p>
     <w:p>
       <w:pPr>
-        <w:pStyle w:val="ListParagraph"/>
+        <w:pStyle w:val="a7"/>
         <w:ind w:left="360"/>
         <w:rPr>
           <w:rFonts w:ascii="TH SarabunPSK" w:hAnsi="TH SarabunPSK" w:cs="TH SarabunPSK"/>
@@ -1721,7 +1921,7 @@
     </w:p>
     <w:p>
       <w:pPr>
-        <w:pStyle w:val="ListParagraph"/>
+        <w:pStyle w:val="a7"/>
         <w:ind w:left="360"/>
         <w:rPr>
           <w:rFonts w:ascii="TH SarabunPSK" w:hAnsi="TH SarabunPSK" w:cs="TH SarabunPSK"/>
@@ -1839,7 +2039,7 @@
     </w:p>
     <w:p>
       <w:pPr>
-        <w:pStyle w:val="ListParagraph"/>
+        <w:pStyle w:val="a7"/>
         <w:ind w:left="360"/>
         <w:rPr>
           <w:rFonts w:ascii="TH SarabunPSK" w:hAnsi="TH SarabunPSK" w:cs="TH SarabunPSK"/>
@@ -1919,7 +2119,7 @@
     <w:p>
       <w:pPr>
         <w:rPr>
-          <w:rFonts w:ascii="TH SarabunPSK" w:hAnsi="TH SarabunPSK" w:cs="TH SarabunPSK" w:hint="cs"/>
+          <w:rFonts w:ascii="TH SarabunPSK" w:hAnsi="TH SarabunPSK" w:cs="TH SarabunPSK"/>
           <w:sz w:val="32"/>
           <w:szCs w:val="32"/>
           <w:lang w:bidi="th-TH"/>
@@ -1956,7 +2156,7 @@
     </w:p>
     <w:tbl>
       <w:tblPr>
-        <w:tblStyle w:val="TableGrid"/>
+        <w:tblStyle w:val="a8"/>
         <w:tblW w:w="14130" w:type="dxa"/>
         <w:tblInd w:w="-635" w:type="dxa"/>
         <w:tblLook w:val="04A0" w:firstRow="1" w:lastRow="0" w:firstColumn="1" w:lastColumn="0" w:noHBand="0" w:noVBand="1"/>
@@ -2275,17 +2475,7 @@
                 <w:cs/>
                 <w:lang w:bidi="th-TH"/>
               </w:rPr>
-              <w:t>อบรมเชิงปฏิบั</w:t>
-            </w:r>
-            <w:r>
-              <w:rPr>
-                <w:rFonts w:ascii="TH SarabunPSK" w:hAnsi="TH SarabunPSK" w:cs="TH SarabunPSK" w:hint="cs"/>
-                <w:sz w:val="32"/>
-                <w:szCs w:val="32"/>
-                <w:cs/>
-                <w:lang w:bidi="th-TH"/>
-              </w:rPr>
-              <w:t>ติการ</w:t>
+              <w:t>อบรมเชิงปฏิบัติการ</w:t>
             </w:r>
             <w:r>
               <w:rPr>
@@ -2347,12 +2537,23 @@
           <w:p>
             <w:pPr>
               <w:rPr>
-                <w:rFonts w:ascii="TH SarabunPSK" w:hAnsi="TH SarabunPSK" w:cs="TH SarabunPSK"/>
-                <w:sz w:val="32"/>
-                <w:szCs w:val="32"/>
-                <w:lang w:bidi="th-TH"/>
-              </w:rPr>
-            </w:pPr>
+                <w:rFonts w:ascii="TH SarabunPSK" w:hAnsi="TH SarabunPSK" w:cs="TH SarabunPSK" w:hint="cs"/>
+                <w:sz w:val="32"/>
+                <w:szCs w:val="32"/>
+                <w:cs/>
+                <w:lang w:bidi="th-TH"/>
+              </w:rPr>
+            </w:pPr>
+            <w:r>
+              <w:rPr>
+                <w:rFonts w:ascii="TH SarabunPSK" w:hAnsi="TH SarabunPSK" w:cs="TH SarabunPSK" w:hint="cs"/>
+                <w:sz w:val="32"/>
+                <w:szCs w:val="32"/>
+                <w:cs/>
+                <w:lang w:bidi="th-TH"/>
+              </w:rPr>
+              <w:t>นายกันต์ธีร์ แข้คำ</w:t>
+            </w:r>
           </w:p>
         </w:tc>
       </w:tr>
@@ -2717,6 +2918,15 @@
                 <w:lang w:bidi="th-TH"/>
               </w:rPr>
             </w:pPr>
+            <w:r>
+              <w:rPr>
+                <w:rFonts w:ascii="TH SarabunPSK" w:hAnsi="TH SarabunPSK" w:cs="TH SarabunPSK"/>
+                <w:sz w:val="32"/>
+                <w:szCs w:val="32"/>
+                <w:lang w:bidi="th-TH"/>
+              </w:rPr>
+              <w:t>2/1/2569</w:t>
+            </w:r>
           </w:p>
         </w:tc>
       </w:tr>
@@ -3815,6 +4025,34 @@
                 <w:lang w:bidi="th-TH"/>
               </w:rPr>
             </w:pPr>
+            <w:r>
+              <w:rPr>
+                <w:rFonts w:ascii="TH SarabunPSK" w:hAnsi="TH SarabunPSK" w:cs="TH SarabunPSK" w:hint="cs"/>
+                <w:sz w:val="32"/>
+                <w:szCs w:val="32"/>
+                <w:cs/>
+                <w:lang w:bidi="th-TH"/>
+              </w:rPr>
+              <w:t xml:space="preserve">แสดงหน้า </w:t>
+            </w:r>
+            <w:r>
+              <w:rPr>
+                <w:rFonts w:ascii="TH SarabunPSK" w:hAnsi="TH SarabunPSK" w:cs="TH SarabunPSK"/>
+                <w:sz w:val="32"/>
+                <w:szCs w:val="32"/>
+                <w:lang w:bidi="th-TH"/>
+              </w:rPr>
+              <w:t>Workshop</w:t>
+            </w:r>
+            <w:r>
+              <w:rPr>
+                <w:rFonts w:ascii="TH SarabunPSK" w:hAnsi="TH SarabunPSK" w:cs="TH SarabunPSK" w:hint="cs"/>
+                <w:sz w:val="32"/>
+                <w:szCs w:val="32"/>
+                <w:lang w:bidi="th-TH"/>
+              </w:rPr>
+              <w:t xml:space="preserve"> Registration</w:t>
+            </w:r>
           </w:p>
         </w:tc>
         <w:tc>
@@ -3830,6 +4068,56 @@
                 <w:lang w:bidi="th-TH"/>
               </w:rPr>
             </w:pPr>
+            <w:r>
+              <w:rPr>
+                <w:rFonts w:ascii="TH SarabunPSK" w:hAnsi="TH SarabunPSK" w:cs="TH SarabunPSK" w:hint="cs"/>
+                <w:noProof/>
+                <w:sz w:val="32"/>
+                <w:szCs w:val="32"/>
+                <w:lang w:bidi="th-TH"/>
+              </w:rPr>
+              <w:drawing>
+                <wp:inline distT="0" distB="0" distL="0" distR="0" wp14:anchorId="02152BD0" wp14:editId="013E7A25">
+                  <wp:extent cx="201761" cy="191069"/>
+                  <wp:effectExtent l="0" t="0" r="8255" b="0"/>
+                  <wp:docPr id="131472853" name="Picture 1"/>
+                  <wp:cNvGraphicFramePr>
+                    <a:graphicFrameLocks xmlns:a="http://schemas.openxmlformats.org/drawingml/2006/main" noChangeAspect="1"/>
+                  </wp:cNvGraphicFramePr>
+                  <a:graphic xmlns:a="http://schemas.openxmlformats.org/drawingml/2006/main">
+                    <a:graphicData uri="http://schemas.openxmlformats.org/drawingml/2006/picture">
+                      <pic:pic xmlns:pic="http://schemas.openxmlformats.org/drawingml/2006/picture">
+                        <pic:nvPicPr>
+                          <pic:cNvPr id="1" name="th[1].png"/>
+                          <pic:cNvPicPr/>
+                        </pic:nvPicPr>
+                        <pic:blipFill>
+                          <a:blip r:embed="rId8" cstate="print">
+                            <a:extLst>
+                              <a:ext uri="{28A0092B-C50C-407E-A947-70E740481C1C}">
+                                <a14:useLocalDpi xmlns:a14="http://schemas.microsoft.com/office/drawing/2010/main" val="0"/>
+                              </a:ext>
+                            </a:extLst>
+                          </a:blip>
+                          <a:stretch>
+                            <a:fillRect/>
+                          </a:stretch>
+                        </pic:blipFill>
+                        <pic:spPr>
+                          <a:xfrm>
+                            <a:off x="0" y="0"/>
+                            <a:ext cx="214886" cy="203498"/>
+                          </a:xfrm>
+                          <a:prstGeom prst="rect">
+                            <a:avLst/>
+                          </a:prstGeom>
+                        </pic:spPr>
+                      </pic:pic>
+                    </a:graphicData>
+                  </a:graphic>
+                </wp:inline>
+              </w:drawing>
+            </w:r>
           </w:p>
         </w:tc>
         <w:tc>
@@ -3845,6 +4133,15 @@
                 <w:lang w:bidi="th-TH"/>
               </w:rPr>
             </w:pPr>
+            <w:r>
+              <w:rPr>
+                <w:rFonts w:ascii="TH SarabunPSK" w:hAnsi="TH SarabunPSK" w:cs="TH SarabunPSK"/>
+                <w:sz w:val="32"/>
+                <w:szCs w:val="32"/>
+                <w:lang w:bidi="th-TH"/>
+              </w:rPr>
+              <w:t>None</w:t>
+            </w:r>
           </w:p>
         </w:tc>
       </w:tr>
@@ -3957,7 +4254,7 @@
           </w:p>
           <w:p>
             <w:pPr>
-              <w:pStyle w:val="ListParagraph"/>
+              <w:pStyle w:val="a7"/>
               <w:numPr>
                 <w:ilvl w:val="0"/>
                 <w:numId w:val="3"/>
@@ -4052,7 +4349,7 @@
           </w:p>
           <w:p>
             <w:pPr>
-              <w:pStyle w:val="ListParagraph"/>
+              <w:pStyle w:val="a7"/>
               <w:numPr>
                 <w:ilvl w:val="0"/>
                 <w:numId w:val="3"/>
@@ -4118,7 +4415,7 @@
           </w:p>
           <w:p>
             <w:pPr>
-              <w:pStyle w:val="ListParagraph"/>
+              <w:pStyle w:val="a7"/>
               <w:numPr>
                 <w:ilvl w:val="0"/>
                 <w:numId w:val="3"/>
@@ -4182,7 +4479,7 @@
           </w:p>
           <w:p>
             <w:pPr>
-              <w:pStyle w:val="ListParagraph"/>
+              <w:pStyle w:val="a7"/>
               <w:numPr>
                 <w:ilvl w:val="0"/>
                 <w:numId w:val="3"/>
@@ -4304,7 +4601,7 @@
           </w:p>
           <w:p>
             <w:pPr>
-              <w:pStyle w:val="ListParagraph"/>
+              <w:pStyle w:val="a7"/>
               <w:numPr>
                 <w:ilvl w:val="0"/>
                 <w:numId w:val="3"/>
@@ -4443,7 +4740,7 @@
           </w:p>
           <w:p>
             <w:pPr>
-              <w:pStyle w:val="ListParagraph"/>
+              <w:pStyle w:val="a7"/>
               <w:numPr>
                 <w:ilvl w:val="0"/>
                 <w:numId w:val="3"/>
@@ -4728,6 +5025,54 @@
                 <w:lang w:bidi="th-TH"/>
               </w:rPr>
             </w:pPr>
+            <w:r>
+              <w:rPr>
+                <w:rFonts w:ascii="TH SarabunPSK" w:hAnsi="TH SarabunPSK" w:cs="TH SarabunPSK" w:hint="cs"/>
+                <w:sz w:val="32"/>
+                <w:szCs w:val="32"/>
+                <w:cs/>
+                <w:lang w:bidi="th-TH"/>
+              </w:rPr>
+              <w:t>แสดงข้อความ “</w:t>
+            </w:r>
+            <w:r>
+              <w:rPr>
+                <w:rFonts w:ascii="TH SarabunPSK" w:hAnsi="TH SarabunPSK" w:cs="TH SarabunPSK"/>
+                <w:sz w:val="32"/>
+                <w:szCs w:val="32"/>
+                <w:lang w:bidi="th-TH"/>
+              </w:rPr>
+              <w:t>Thank you for registering with us.</w:t>
+            </w:r>
+            <w:r>
+              <w:rPr>
+                <w:rFonts w:ascii="TH SarabunPSK" w:hAnsi="TH SarabunPSK" w:cs="TH SarabunPSK" w:hint="cs"/>
+                <w:sz w:val="32"/>
+                <w:szCs w:val="32"/>
+                <w:cs/>
+                <w:lang w:bidi="th-TH"/>
+              </w:rPr>
+              <w:t>” และ “</w:t>
+            </w:r>
+            <w:r>
+              <w:rPr>
+                <w:rFonts w:ascii="TH SarabunPSK" w:hAnsi="TH SarabunPSK" w:cs="TH SarabunPSK"/>
+                <w:sz w:val="32"/>
+                <w:szCs w:val="32"/>
+                <w:lang w:bidi="th-TH"/>
+              </w:rPr>
+              <w:t>We will send a confirmation to your email soon.</w:t>
+            </w:r>
+            <w:r>
+              <w:rPr>
+                <w:rFonts w:ascii="TH SarabunPSK" w:hAnsi="TH SarabunPSK" w:cs="TH SarabunPSK" w:hint="cs"/>
+                <w:sz w:val="32"/>
+                <w:szCs w:val="32"/>
+                <w:cs/>
+                <w:lang w:bidi="th-TH"/>
+              </w:rPr>
+              <w:t>”</w:t>
+            </w:r>
           </w:p>
         </w:tc>
         <w:tc>
@@ -4743,6 +5088,56 @@
                 <w:lang w:bidi="th-TH"/>
               </w:rPr>
             </w:pPr>
+            <w:r>
+              <w:rPr>
+                <w:rFonts w:ascii="TH SarabunPSK" w:hAnsi="TH SarabunPSK" w:cs="TH SarabunPSK" w:hint="cs"/>
+                <w:noProof/>
+                <w:sz w:val="32"/>
+                <w:szCs w:val="32"/>
+                <w:lang w:bidi="th-TH"/>
+              </w:rPr>
+              <w:drawing>
+                <wp:inline distT="0" distB="0" distL="0" distR="0" wp14:anchorId="4DB85E10" wp14:editId="34FD5CA9">
+                  <wp:extent cx="201761" cy="191069"/>
+                  <wp:effectExtent l="0" t="0" r="8255" b="0"/>
+                  <wp:docPr id="1114341705" name="Picture 1"/>
+                  <wp:cNvGraphicFramePr>
+                    <a:graphicFrameLocks xmlns:a="http://schemas.openxmlformats.org/drawingml/2006/main" noChangeAspect="1"/>
+                  </wp:cNvGraphicFramePr>
+                  <a:graphic xmlns:a="http://schemas.openxmlformats.org/drawingml/2006/main">
+                    <a:graphicData uri="http://schemas.openxmlformats.org/drawingml/2006/picture">
+                      <pic:pic xmlns:pic="http://schemas.openxmlformats.org/drawingml/2006/picture">
+                        <pic:nvPicPr>
+                          <pic:cNvPr id="1" name="th[1].png"/>
+                          <pic:cNvPicPr/>
+                        </pic:nvPicPr>
+                        <pic:blipFill>
+                          <a:blip r:embed="rId8" cstate="print">
+                            <a:extLst>
+                              <a:ext uri="{28A0092B-C50C-407E-A947-70E740481C1C}">
+                                <a14:useLocalDpi xmlns:a14="http://schemas.microsoft.com/office/drawing/2010/main" val="0"/>
+                              </a:ext>
+                            </a:extLst>
+                          </a:blip>
+                          <a:stretch>
+                            <a:fillRect/>
+                          </a:stretch>
+                        </pic:blipFill>
+                        <pic:spPr>
+                          <a:xfrm>
+                            <a:off x="0" y="0"/>
+                            <a:ext cx="214886" cy="203498"/>
+                          </a:xfrm>
+                          <a:prstGeom prst="rect">
+                            <a:avLst/>
+                          </a:prstGeom>
+                        </pic:spPr>
+                      </pic:pic>
+                    </a:graphicData>
+                  </a:graphic>
+                </wp:inline>
+              </w:drawing>
+            </w:r>
           </w:p>
         </w:tc>
         <w:tc>
@@ -4758,6 +5153,15 @@
                 <w:lang w:bidi="th-TH"/>
               </w:rPr>
             </w:pPr>
+            <w:r>
+              <w:rPr>
+                <w:rFonts w:ascii="TH SarabunPSK" w:hAnsi="TH SarabunPSK" w:cs="TH SarabunPSK"/>
+                <w:sz w:val="32"/>
+                <w:szCs w:val="32"/>
+                <w:lang w:bidi="th-TH"/>
+              </w:rPr>
+              <w:t>None</w:t>
+            </w:r>
           </w:p>
         </w:tc>
       </w:tr>
@@ -5298,6 +5702,34 @@
                 <w:lang w:bidi="th-TH"/>
               </w:rPr>
             </w:pPr>
+            <w:r>
+              <w:rPr>
+                <w:rFonts w:ascii="TH SarabunPSK" w:hAnsi="TH SarabunPSK" w:cs="TH SarabunPSK" w:hint="cs"/>
+                <w:sz w:val="32"/>
+                <w:szCs w:val="32"/>
+                <w:cs/>
+                <w:lang w:bidi="th-TH"/>
+              </w:rPr>
+              <w:t xml:space="preserve">แสดงหน้า </w:t>
+            </w:r>
+            <w:r>
+              <w:rPr>
+                <w:rFonts w:ascii="TH SarabunPSK" w:hAnsi="TH SarabunPSK" w:cs="TH SarabunPSK"/>
+                <w:sz w:val="32"/>
+                <w:szCs w:val="32"/>
+                <w:lang w:bidi="th-TH"/>
+              </w:rPr>
+              <w:t>Workshop</w:t>
+            </w:r>
+            <w:r>
+              <w:rPr>
+                <w:rFonts w:ascii="TH SarabunPSK" w:hAnsi="TH SarabunPSK" w:cs="TH SarabunPSK" w:hint="cs"/>
+                <w:sz w:val="32"/>
+                <w:szCs w:val="32"/>
+                <w:lang w:bidi="th-TH"/>
+              </w:rPr>
+              <w:t xml:space="preserve"> Registration</w:t>
+            </w:r>
           </w:p>
         </w:tc>
         <w:tc>
@@ -5313,6 +5745,56 @@
                 <w:lang w:bidi="th-TH"/>
               </w:rPr>
             </w:pPr>
+            <w:r>
+              <w:rPr>
+                <w:rFonts w:ascii="TH SarabunPSK" w:hAnsi="TH SarabunPSK" w:cs="TH SarabunPSK" w:hint="cs"/>
+                <w:noProof/>
+                <w:sz w:val="32"/>
+                <w:szCs w:val="32"/>
+                <w:lang w:bidi="th-TH"/>
+              </w:rPr>
+              <w:drawing>
+                <wp:inline distT="0" distB="0" distL="0" distR="0" wp14:anchorId="4718E926" wp14:editId="21B525DB">
+                  <wp:extent cx="201761" cy="191069"/>
+                  <wp:effectExtent l="0" t="0" r="8255" b="0"/>
+                  <wp:docPr id="1592588164" name="Picture 1"/>
+                  <wp:cNvGraphicFramePr>
+                    <a:graphicFrameLocks xmlns:a="http://schemas.openxmlformats.org/drawingml/2006/main" noChangeAspect="1"/>
+                  </wp:cNvGraphicFramePr>
+                  <a:graphic xmlns:a="http://schemas.openxmlformats.org/drawingml/2006/main">
+                    <a:graphicData uri="http://schemas.openxmlformats.org/drawingml/2006/picture">
+                      <pic:pic xmlns:pic="http://schemas.openxmlformats.org/drawingml/2006/picture">
+                        <pic:nvPicPr>
+                          <pic:cNvPr id="1" name="th[1].png"/>
+                          <pic:cNvPicPr/>
+                        </pic:nvPicPr>
+                        <pic:blipFill>
+                          <a:blip r:embed="rId8" cstate="print">
+                            <a:extLst>
+                              <a:ext uri="{28A0092B-C50C-407E-A947-70E740481C1C}">
+                                <a14:useLocalDpi xmlns:a14="http://schemas.microsoft.com/office/drawing/2010/main" val="0"/>
+                              </a:ext>
+                            </a:extLst>
+                          </a:blip>
+                          <a:stretch>
+                            <a:fillRect/>
+                          </a:stretch>
+                        </pic:blipFill>
+                        <pic:spPr>
+                          <a:xfrm>
+                            <a:off x="0" y="0"/>
+                            <a:ext cx="214886" cy="203498"/>
+                          </a:xfrm>
+                          <a:prstGeom prst="rect">
+                            <a:avLst/>
+                          </a:prstGeom>
+                        </pic:spPr>
+                      </pic:pic>
+                    </a:graphicData>
+                  </a:graphic>
+                </wp:inline>
+              </w:drawing>
+            </w:r>
           </w:p>
         </w:tc>
         <w:tc>
@@ -5328,6 +5810,15 @@
                 <w:lang w:bidi="th-TH"/>
               </w:rPr>
             </w:pPr>
+            <w:r>
+              <w:rPr>
+                <w:rFonts w:ascii="TH SarabunPSK" w:hAnsi="TH SarabunPSK" w:cs="TH SarabunPSK"/>
+                <w:sz w:val="32"/>
+                <w:szCs w:val="32"/>
+                <w:lang w:bidi="th-TH"/>
+              </w:rPr>
+              <w:t>None</w:t>
+            </w:r>
           </w:p>
         </w:tc>
       </w:tr>
@@ -5440,7 +5931,7 @@
           </w:p>
           <w:p>
             <w:pPr>
-              <w:pStyle w:val="ListParagraph"/>
+              <w:pStyle w:val="a7"/>
               <w:numPr>
                 <w:ilvl w:val="0"/>
                 <w:numId w:val="12"/>
@@ -5515,7 +6006,7 @@
           </w:p>
           <w:p>
             <w:pPr>
-              <w:pStyle w:val="ListParagraph"/>
+              <w:pStyle w:val="a7"/>
               <w:numPr>
                 <w:ilvl w:val="0"/>
                 <w:numId w:val="12"/>
@@ -5581,7 +6072,7 @@
           </w:p>
           <w:p>
             <w:pPr>
-              <w:pStyle w:val="ListParagraph"/>
+              <w:pStyle w:val="a7"/>
               <w:numPr>
                 <w:ilvl w:val="0"/>
                 <w:numId w:val="12"/>
@@ -5684,7 +6175,7 @@
           </w:p>
           <w:p>
             <w:pPr>
-              <w:pStyle w:val="ListParagraph"/>
+              <w:pStyle w:val="a7"/>
               <w:numPr>
                 <w:ilvl w:val="0"/>
                 <w:numId w:val="12"/>
@@ -5823,7 +6314,7 @@
           </w:p>
           <w:p>
             <w:pPr>
-              <w:pStyle w:val="ListParagraph"/>
+              <w:pStyle w:val="a7"/>
               <w:numPr>
                 <w:ilvl w:val="0"/>
                 <w:numId w:val="12"/>
@@ -6020,6 +6511,54 @@
                 <w:lang w:bidi="th-TH"/>
               </w:rPr>
             </w:pPr>
+            <w:r>
+              <w:rPr>
+                <w:rFonts w:ascii="TH SarabunPSK" w:hAnsi="TH SarabunPSK" w:cs="TH SarabunPSK" w:hint="cs"/>
+                <w:sz w:val="32"/>
+                <w:szCs w:val="32"/>
+                <w:cs/>
+                <w:lang w:bidi="th-TH"/>
+              </w:rPr>
+              <w:t>แสดงข้อความ “</w:t>
+            </w:r>
+            <w:r>
+              <w:rPr>
+                <w:rFonts w:ascii="TH SarabunPSK" w:hAnsi="TH SarabunPSK" w:cs="TH SarabunPSK"/>
+                <w:sz w:val="32"/>
+                <w:szCs w:val="32"/>
+                <w:lang w:bidi="th-TH"/>
+              </w:rPr>
+              <w:t>Thank you for registering with us.</w:t>
+            </w:r>
+            <w:r>
+              <w:rPr>
+                <w:rFonts w:ascii="TH SarabunPSK" w:hAnsi="TH SarabunPSK" w:cs="TH SarabunPSK" w:hint="cs"/>
+                <w:sz w:val="32"/>
+                <w:szCs w:val="32"/>
+                <w:cs/>
+                <w:lang w:bidi="th-TH"/>
+              </w:rPr>
+              <w:t>” และ “</w:t>
+            </w:r>
+            <w:r>
+              <w:rPr>
+                <w:rFonts w:ascii="TH SarabunPSK" w:hAnsi="TH SarabunPSK" w:cs="TH SarabunPSK"/>
+                <w:sz w:val="32"/>
+                <w:szCs w:val="32"/>
+                <w:lang w:bidi="th-TH"/>
+              </w:rPr>
+              <w:t>We will send a confirmation to your email soon.</w:t>
+            </w:r>
+            <w:r>
+              <w:rPr>
+                <w:rFonts w:ascii="TH SarabunPSK" w:hAnsi="TH SarabunPSK" w:cs="TH SarabunPSK" w:hint="cs"/>
+                <w:sz w:val="32"/>
+                <w:szCs w:val="32"/>
+                <w:cs/>
+                <w:lang w:bidi="th-TH"/>
+              </w:rPr>
+              <w:t>”</w:t>
+            </w:r>
           </w:p>
         </w:tc>
         <w:tc>
@@ -6035,6 +6574,56 @@
                 <w:lang w:bidi="th-TH"/>
               </w:rPr>
             </w:pPr>
+            <w:r>
+              <w:rPr>
+                <w:rFonts w:ascii="TH SarabunPSK" w:hAnsi="TH SarabunPSK" w:cs="TH SarabunPSK" w:hint="cs"/>
+                <w:noProof/>
+                <w:sz w:val="32"/>
+                <w:szCs w:val="32"/>
+                <w:lang w:bidi="th-TH"/>
+              </w:rPr>
+              <w:drawing>
+                <wp:inline distT="0" distB="0" distL="0" distR="0" wp14:anchorId="19D8E870" wp14:editId="3159D459">
+                  <wp:extent cx="201761" cy="191069"/>
+                  <wp:effectExtent l="0" t="0" r="8255" b="0"/>
+                  <wp:docPr id="946367796" name="Picture 1"/>
+                  <wp:cNvGraphicFramePr>
+                    <a:graphicFrameLocks xmlns:a="http://schemas.openxmlformats.org/drawingml/2006/main" noChangeAspect="1"/>
+                  </wp:cNvGraphicFramePr>
+                  <a:graphic xmlns:a="http://schemas.openxmlformats.org/drawingml/2006/main">
+                    <a:graphicData uri="http://schemas.openxmlformats.org/drawingml/2006/picture">
+                      <pic:pic xmlns:pic="http://schemas.openxmlformats.org/drawingml/2006/picture">
+                        <pic:nvPicPr>
+                          <pic:cNvPr id="1" name="th[1].png"/>
+                          <pic:cNvPicPr/>
+                        </pic:nvPicPr>
+                        <pic:blipFill>
+                          <a:blip r:embed="rId8" cstate="print">
+                            <a:extLst>
+                              <a:ext uri="{28A0092B-C50C-407E-A947-70E740481C1C}">
+                                <a14:useLocalDpi xmlns:a14="http://schemas.microsoft.com/office/drawing/2010/main" val="0"/>
+                              </a:ext>
+                            </a:extLst>
+                          </a:blip>
+                          <a:stretch>
+                            <a:fillRect/>
+                          </a:stretch>
+                        </pic:blipFill>
+                        <pic:spPr>
+                          <a:xfrm>
+                            <a:off x="0" y="0"/>
+                            <a:ext cx="214886" cy="203498"/>
+                          </a:xfrm>
+                          <a:prstGeom prst="rect">
+                            <a:avLst/>
+                          </a:prstGeom>
+                        </pic:spPr>
+                      </pic:pic>
+                    </a:graphicData>
+                  </a:graphic>
+                </wp:inline>
+              </w:drawing>
+            </w:r>
           </w:p>
         </w:tc>
         <w:tc>
@@ -6050,6 +6639,15 @@
                 <w:lang w:bidi="th-TH"/>
               </w:rPr>
             </w:pPr>
+            <w:r>
+              <w:rPr>
+                <w:rFonts w:ascii="TH SarabunPSK" w:hAnsi="TH SarabunPSK" w:cs="TH SarabunPSK"/>
+                <w:sz w:val="32"/>
+                <w:szCs w:val="32"/>
+                <w:lang w:bidi="th-TH"/>
+              </w:rPr>
+              <w:t>None</w:t>
+            </w:r>
           </w:p>
         </w:tc>
       </w:tr>
@@ -6126,7 +6724,7 @@
     </w:p>
     <w:tbl>
       <w:tblPr>
-        <w:tblStyle w:val="TableGrid"/>
+        <w:tblStyle w:val="a8"/>
         <w:tblW w:w="14130" w:type="dxa"/>
         <w:tblInd w:w="-635" w:type="dxa"/>
         <w:tblLook w:val="04A0" w:firstRow="1" w:lastRow="0" w:firstColumn="1" w:lastColumn="0" w:noHBand="0" w:noVBand="1"/>
@@ -6135,11 +6733,11 @@
         <w:gridCol w:w="630"/>
         <w:gridCol w:w="2617"/>
         <w:gridCol w:w="1890"/>
-        <w:gridCol w:w="2759"/>
+        <w:gridCol w:w="2680"/>
         <w:gridCol w:w="2164"/>
-        <w:gridCol w:w="439"/>
-        <w:gridCol w:w="2279"/>
-        <w:gridCol w:w="1352"/>
+        <w:gridCol w:w="427"/>
+        <w:gridCol w:w="2205"/>
+        <w:gridCol w:w="1517"/>
       </w:tblGrid>
       <w:tr>
         <w:tc>
@@ -6424,17 +7022,7 @@
                 <w:cs/>
                 <w:lang w:bidi="th-TH"/>
               </w:rPr>
-              <w:t>ลงทะเบียนเข้า</w:t>
-            </w:r>
-            <w:r>
-              <w:rPr>
-                <w:rFonts w:ascii="TH SarabunPSK" w:hAnsi="TH SarabunPSK" w:cs="TH SarabunPSK" w:hint="cs"/>
-                <w:sz w:val="32"/>
-                <w:szCs w:val="32"/>
-                <w:cs/>
-                <w:lang w:bidi="th-TH"/>
-              </w:rPr>
-              <w:t>ร่วม</w:t>
+              <w:t>ลงทะเบียนเข้าร่วม</w:t>
             </w:r>
             <w:r>
               <w:rPr>
@@ -6525,6 +7113,16 @@
                 <w:lang w:bidi="th-TH"/>
               </w:rPr>
             </w:pPr>
+            <w:r>
+              <w:rPr>
+                <w:rFonts w:ascii="TH SarabunPSK" w:hAnsi="TH SarabunPSK" w:cs="TH SarabunPSK" w:hint="cs"/>
+                <w:sz w:val="32"/>
+                <w:szCs w:val="32"/>
+                <w:cs/>
+                <w:lang w:bidi="th-TH"/>
+              </w:rPr>
+              <w:t>นายกันต์ธีร์ แข้คำ</w:t>
+            </w:r>
           </w:p>
         </w:tc>
       </w:tr>
@@ -6554,29 +7152,7 @@
                 <w:szCs w:val="32"/>
                 <w:lang w:bidi="th-TH"/>
               </w:rPr>
-              <w:t>U</w:t>
-            </w:r>
-            <w:r>
-              <w:rPr>
-                <w:rFonts w:ascii="TH SarabunPSK" w:hAnsi="TH SarabunPSK" w:cs="TH SarabunPSK" w:hint="cs"/>
-                <w:b/>
-                <w:bCs/>
-                <w:sz w:val="32"/>
-                <w:szCs w:val="32"/>
-                <w:lang w:bidi="th-TH"/>
-              </w:rPr>
-              <w:t>A</w:t>
-            </w:r>
-            <w:r>
-              <w:rPr>
-                <w:rFonts w:ascii="TH SarabunPSK" w:hAnsi="TH SarabunPSK" w:cs="TH SarabunPSK" w:hint="cs"/>
-                <w:b/>
-                <w:bCs/>
-                <w:sz w:val="32"/>
-                <w:szCs w:val="32"/>
-                <w:lang w:bidi="th-TH"/>
-              </w:rPr>
-              <w:t>T Name</w:t>
+              <w:t>UAT Name</w:t>
             </w:r>
             <w:r>
               <w:rPr>
@@ -6889,6 +7465,15 @@
                 <w:lang w:bidi="th-TH"/>
               </w:rPr>
             </w:pPr>
+            <w:r>
+              <w:rPr>
+                <w:rFonts w:ascii="TH SarabunPSK" w:hAnsi="TH SarabunPSK" w:cs="TH SarabunPSK"/>
+                <w:sz w:val="32"/>
+                <w:szCs w:val="32"/>
+                <w:lang w:bidi="th-TH"/>
+              </w:rPr>
+              <w:t>2/1/2569</w:t>
+            </w:r>
           </w:p>
         </w:tc>
       </w:tr>
@@ -7685,6 +8270,34 @@
                 <w:lang w:bidi="th-TH"/>
               </w:rPr>
             </w:pPr>
+            <w:r>
+              <w:rPr>
+                <w:rFonts w:ascii="TH SarabunPSK" w:hAnsi="TH SarabunPSK" w:cs="TH SarabunPSK" w:hint="cs"/>
+                <w:sz w:val="32"/>
+                <w:szCs w:val="32"/>
+                <w:cs/>
+                <w:lang w:bidi="th-TH"/>
+              </w:rPr>
+              <w:t xml:space="preserve">แสดงหน้า </w:t>
+            </w:r>
+            <w:r>
+              <w:rPr>
+                <w:rFonts w:ascii="TH SarabunPSK" w:hAnsi="TH SarabunPSK" w:cs="TH SarabunPSK"/>
+                <w:sz w:val="32"/>
+                <w:szCs w:val="32"/>
+                <w:lang w:bidi="th-TH"/>
+              </w:rPr>
+              <w:t>Workshop</w:t>
+            </w:r>
+            <w:r>
+              <w:rPr>
+                <w:rFonts w:ascii="TH SarabunPSK" w:hAnsi="TH SarabunPSK" w:cs="TH SarabunPSK" w:hint="cs"/>
+                <w:sz w:val="32"/>
+                <w:szCs w:val="32"/>
+                <w:lang w:bidi="th-TH"/>
+              </w:rPr>
+              <w:t xml:space="preserve"> Registration</w:t>
+            </w:r>
           </w:p>
         </w:tc>
         <w:tc>
@@ -7700,6 +8313,56 @@
                 <w:lang w:bidi="th-TH"/>
               </w:rPr>
             </w:pPr>
+            <w:r>
+              <w:rPr>
+                <w:rFonts w:ascii="TH SarabunPSK" w:hAnsi="TH SarabunPSK" w:cs="TH SarabunPSK" w:hint="cs"/>
+                <w:noProof/>
+                <w:sz w:val="32"/>
+                <w:szCs w:val="32"/>
+                <w:lang w:bidi="th-TH"/>
+              </w:rPr>
+              <w:drawing>
+                <wp:inline distT="0" distB="0" distL="0" distR="0" wp14:anchorId="6F890926" wp14:editId="7730E745">
+                  <wp:extent cx="201761" cy="191069"/>
+                  <wp:effectExtent l="0" t="0" r="8255" b="0"/>
+                  <wp:docPr id="1607569941" name="Picture 1"/>
+                  <wp:cNvGraphicFramePr>
+                    <a:graphicFrameLocks xmlns:a="http://schemas.openxmlformats.org/drawingml/2006/main" noChangeAspect="1"/>
+                  </wp:cNvGraphicFramePr>
+                  <a:graphic xmlns:a="http://schemas.openxmlformats.org/drawingml/2006/main">
+                    <a:graphicData uri="http://schemas.openxmlformats.org/drawingml/2006/picture">
+                      <pic:pic xmlns:pic="http://schemas.openxmlformats.org/drawingml/2006/picture">
+                        <pic:nvPicPr>
+                          <pic:cNvPr id="1" name="th[1].png"/>
+                          <pic:cNvPicPr/>
+                        </pic:nvPicPr>
+                        <pic:blipFill>
+                          <a:blip r:embed="rId8" cstate="print">
+                            <a:extLst>
+                              <a:ext uri="{28A0092B-C50C-407E-A947-70E740481C1C}">
+                                <a14:useLocalDpi xmlns:a14="http://schemas.microsoft.com/office/drawing/2010/main" val="0"/>
+                              </a:ext>
+                            </a:extLst>
+                          </a:blip>
+                          <a:stretch>
+                            <a:fillRect/>
+                          </a:stretch>
+                        </pic:blipFill>
+                        <pic:spPr>
+                          <a:xfrm>
+                            <a:off x="0" y="0"/>
+                            <a:ext cx="214886" cy="203498"/>
+                          </a:xfrm>
+                          <a:prstGeom prst="rect">
+                            <a:avLst/>
+                          </a:prstGeom>
+                        </pic:spPr>
+                      </pic:pic>
+                    </a:graphicData>
+                  </a:graphic>
+                </wp:inline>
+              </w:drawing>
+            </w:r>
           </w:p>
         </w:tc>
         <w:tc>
@@ -7715,6 +8378,15 @@
                 <w:lang w:bidi="th-TH"/>
               </w:rPr>
             </w:pPr>
+            <w:r>
+              <w:rPr>
+                <w:rFonts w:ascii="TH SarabunPSK" w:hAnsi="TH SarabunPSK" w:cs="TH SarabunPSK"/>
+                <w:sz w:val="32"/>
+                <w:szCs w:val="32"/>
+                <w:lang w:bidi="th-TH"/>
+              </w:rPr>
+              <w:t>None</w:t>
+            </w:r>
           </w:p>
         </w:tc>
       </w:tr>
@@ -7837,7 +8509,7 @@
           </w:p>
           <w:p>
             <w:pPr>
-              <w:pStyle w:val="ListParagraph"/>
+              <w:pStyle w:val="a7"/>
               <w:numPr>
                 <w:ilvl w:val="0"/>
                 <w:numId w:val="13"/>
@@ -7912,7 +8584,7 @@
           </w:p>
           <w:p>
             <w:pPr>
-              <w:pStyle w:val="ListParagraph"/>
+              <w:pStyle w:val="a7"/>
               <w:numPr>
                 <w:ilvl w:val="0"/>
                 <w:numId w:val="13"/>
@@ -7976,7 +8648,7 @@
           </w:p>
           <w:p>
             <w:pPr>
-              <w:pStyle w:val="ListParagraph"/>
+              <w:pStyle w:val="a7"/>
               <w:numPr>
                 <w:ilvl w:val="0"/>
                 <w:numId w:val="13"/>
@@ -8079,7 +8751,7 @@
           </w:p>
           <w:p>
             <w:pPr>
-              <w:pStyle w:val="ListParagraph"/>
+              <w:pStyle w:val="a7"/>
               <w:numPr>
                 <w:ilvl w:val="0"/>
                 <w:numId w:val="13"/>
@@ -8218,7 +8890,7 @@
           </w:p>
           <w:p>
             <w:pPr>
-              <w:pStyle w:val="ListParagraph"/>
+              <w:pStyle w:val="a7"/>
               <w:numPr>
                 <w:ilvl w:val="0"/>
                 <w:numId w:val="13"/>
@@ -8263,7 +8935,7 @@
           </w:p>
           <w:p>
             <w:pPr>
-              <w:pStyle w:val="ListParagraph"/>
+              <w:pStyle w:val="a7"/>
               <w:ind w:left="251"/>
               <w:rPr>
                 <w:rFonts w:ascii="TH SarabunPSK" w:hAnsi="TH SarabunPSK" w:cs="TH SarabunPSK"/>
@@ -8364,12 +9036,89 @@
           <w:p>
             <w:pPr>
               <w:rPr>
-                <w:rFonts w:ascii="TH SarabunPSK" w:hAnsi="TH SarabunPSK" w:cs="TH SarabunPSK"/>
-                <w:sz w:val="32"/>
-                <w:szCs w:val="32"/>
-                <w:lang w:bidi="th-TH"/>
-              </w:rPr>
-            </w:pPr>
+                <w:rFonts w:ascii="TH SarabunPSK" w:hAnsi="TH SarabunPSK" w:cs="TH SarabunPSK" w:hint="cs"/>
+                <w:sz w:val="32"/>
+                <w:szCs w:val="32"/>
+                <w:cs/>
+                <w:lang w:bidi="th-TH"/>
+              </w:rPr>
+            </w:pPr>
+            <w:r>
+              <w:rPr>
+                <w:rFonts w:ascii="TH SarabunPSK" w:hAnsi="TH SarabunPSK" w:cs="TH SarabunPSK" w:hint="cs"/>
+                <w:sz w:val="32"/>
+                <w:szCs w:val="32"/>
+                <w:cs/>
+                <w:lang w:bidi="th-TH"/>
+              </w:rPr>
+              <w:t xml:space="preserve">อยู่ที่หน้า </w:t>
+            </w:r>
+            <w:r>
+              <w:rPr>
+                <w:rFonts w:ascii="TH SarabunPSK" w:hAnsi="TH SarabunPSK" w:cs="TH SarabunPSK"/>
+                <w:sz w:val="32"/>
+                <w:szCs w:val="32"/>
+                <w:lang w:bidi="th-TH"/>
+              </w:rPr>
+              <w:t>Workshop</w:t>
+            </w:r>
+            <w:r>
+              <w:rPr>
+                <w:rFonts w:ascii="TH SarabunPSK" w:hAnsi="TH SarabunPSK" w:cs="TH SarabunPSK" w:hint="cs"/>
+                <w:sz w:val="32"/>
+                <w:szCs w:val="32"/>
+                <w:lang w:bidi="th-TH"/>
+              </w:rPr>
+              <w:t xml:space="preserve"> Registration</w:t>
+            </w:r>
+            <w:r>
+              <w:rPr>
+                <w:rFonts w:ascii="TH SarabunPSK" w:hAnsi="TH SarabunPSK" w:cs="TH SarabunPSK"/>
+                <w:sz w:val="32"/>
+                <w:szCs w:val="32"/>
+                <w:lang w:bidi="th-TH"/>
+              </w:rPr>
+              <w:t xml:space="preserve"> </w:t>
+            </w:r>
+            <w:r>
+              <w:rPr>
+                <w:rFonts w:ascii="TH SarabunPSK" w:hAnsi="TH SarabunPSK" w:cs="TH SarabunPSK" w:hint="cs"/>
+                <w:sz w:val="32"/>
+                <w:szCs w:val="32"/>
+                <w:cs/>
+                <w:lang w:bidi="th-TH"/>
+              </w:rPr>
+              <w:t xml:space="preserve">และ </w:t>
+            </w:r>
+            <w:r>
+              <w:rPr>
+                <w:rFonts w:ascii="TH SarabunPSK" w:hAnsi="TH SarabunPSK" w:cs="TH SarabunPSK" w:hint="cs"/>
+                <w:sz w:val="32"/>
+                <w:szCs w:val="32"/>
+                <w:cs/>
+                <w:lang w:bidi="th-TH"/>
+              </w:rPr>
+              <w:t>แสดงข้อความ “</w:t>
+            </w:r>
+            <w:r>
+              <w:rPr>
+                <w:rFonts w:ascii="TH SarabunPSK" w:hAnsi="TH SarabunPSK" w:cs="TH SarabunPSK" w:hint="cs"/>
+                <w:sz w:val="32"/>
+                <w:szCs w:val="32"/>
+                <w:lang w:bidi="th-TH"/>
+              </w:rPr>
+              <w:t>Please enter your first name</w:t>
+            </w:r>
+            <w:r>
+              <w:rPr>
+                <w:rFonts w:ascii="TH SarabunPSK" w:hAnsi="TH SarabunPSK" w:cs="TH SarabunPSK" w:hint="cs"/>
+                <w:sz w:val="32"/>
+                <w:szCs w:val="32"/>
+                <w:cs/>
+                <w:lang w:bidi="th-TH"/>
+              </w:rPr>
+              <w:t>!!”</w:t>
+            </w:r>
           </w:p>
         </w:tc>
         <w:tc>
@@ -8385,6 +9134,56 @@
                 <w:lang w:bidi="th-TH"/>
               </w:rPr>
             </w:pPr>
+            <w:r>
+              <w:rPr>
+                <w:rFonts w:ascii="TH SarabunPSK" w:hAnsi="TH SarabunPSK" w:cs="TH SarabunPSK" w:hint="cs"/>
+                <w:noProof/>
+                <w:sz w:val="32"/>
+                <w:szCs w:val="32"/>
+                <w:lang w:bidi="th-TH"/>
+              </w:rPr>
+              <w:drawing>
+                <wp:inline distT="0" distB="0" distL="0" distR="0" wp14:anchorId="544F985B" wp14:editId="0C94B68D">
+                  <wp:extent cx="201761" cy="191069"/>
+                  <wp:effectExtent l="0" t="0" r="8255" b="0"/>
+                  <wp:docPr id="2097481338" name="Picture 1"/>
+                  <wp:cNvGraphicFramePr>
+                    <a:graphicFrameLocks xmlns:a="http://schemas.openxmlformats.org/drawingml/2006/main" noChangeAspect="1"/>
+                  </wp:cNvGraphicFramePr>
+                  <a:graphic xmlns:a="http://schemas.openxmlformats.org/drawingml/2006/main">
+                    <a:graphicData uri="http://schemas.openxmlformats.org/drawingml/2006/picture">
+                      <pic:pic xmlns:pic="http://schemas.openxmlformats.org/drawingml/2006/picture">
+                        <pic:nvPicPr>
+                          <pic:cNvPr id="1" name="th[1].png"/>
+                          <pic:cNvPicPr/>
+                        </pic:nvPicPr>
+                        <pic:blipFill>
+                          <a:blip r:embed="rId8" cstate="print">
+                            <a:extLst>
+                              <a:ext uri="{28A0092B-C50C-407E-A947-70E740481C1C}">
+                                <a14:useLocalDpi xmlns:a14="http://schemas.microsoft.com/office/drawing/2010/main" val="0"/>
+                              </a:ext>
+                            </a:extLst>
+                          </a:blip>
+                          <a:stretch>
+                            <a:fillRect/>
+                          </a:stretch>
+                        </pic:blipFill>
+                        <pic:spPr>
+                          <a:xfrm>
+                            <a:off x="0" y="0"/>
+                            <a:ext cx="214886" cy="203498"/>
+                          </a:xfrm>
+                          <a:prstGeom prst="rect">
+                            <a:avLst/>
+                          </a:prstGeom>
+                        </pic:spPr>
+                      </pic:pic>
+                    </a:graphicData>
+                  </a:graphic>
+                </wp:inline>
+              </w:drawing>
+            </w:r>
           </w:p>
         </w:tc>
         <w:tc>
@@ -8400,6 +9199,15 @@
                 <w:lang w:bidi="th-TH"/>
               </w:rPr>
             </w:pPr>
+            <w:r>
+              <w:rPr>
+                <w:rFonts w:ascii="TH SarabunPSK" w:hAnsi="TH SarabunPSK" w:cs="TH SarabunPSK"/>
+                <w:sz w:val="32"/>
+                <w:szCs w:val="32"/>
+                <w:lang w:bidi="th-TH"/>
+              </w:rPr>
+              <w:t>None</w:t>
+            </w:r>
           </w:p>
         </w:tc>
       </w:tr>
@@ -8922,6 +9730,34 @@
                 <w:lang w:bidi="th-TH"/>
               </w:rPr>
             </w:pPr>
+            <w:r>
+              <w:rPr>
+                <w:rFonts w:ascii="TH SarabunPSK" w:hAnsi="TH SarabunPSK" w:cs="TH SarabunPSK" w:hint="cs"/>
+                <w:sz w:val="32"/>
+                <w:szCs w:val="32"/>
+                <w:cs/>
+                <w:lang w:bidi="th-TH"/>
+              </w:rPr>
+              <w:t xml:space="preserve">แสดงหน้า </w:t>
+            </w:r>
+            <w:r>
+              <w:rPr>
+                <w:rFonts w:ascii="TH SarabunPSK" w:hAnsi="TH SarabunPSK" w:cs="TH SarabunPSK"/>
+                <w:sz w:val="32"/>
+                <w:szCs w:val="32"/>
+                <w:lang w:bidi="th-TH"/>
+              </w:rPr>
+              <w:t>Workshop</w:t>
+            </w:r>
+            <w:r>
+              <w:rPr>
+                <w:rFonts w:ascii="TH SarabunPSK" w:hAnsi="TH SarabunPSK" w:cs="TH SarabunPSK" w:hint="cs"/>
+                <w:sz w:val="32"/>
+                <w:szCs w:val="32"/>
+                <w:lang w:bidi="th-TH"/>
+              </w:rPr>
+              <w:t xml:space="preserve"> Registration</w:t>
+            </w:r>
           </w:p>
         </w:tc>
         <w:tc>
@@ -8937,6 +9773,56 @@
                 <w:lang w:bidi="th-TH"/>
               </w:rPr>
             </w:pPr>
+            <w:r>
+              <w:rPr>
+                <w:rFonts w:ascii="TH SarabunPSK" w:hAnsi="TH SarabunPSK" w:cs="TH SarabunPSK" w:hint="cs"/>
+                <w:noProof/>
+                <w:sz w:val="32"/>
+                <w:szCs w:val="32"/>
+                <w:lang w:bidi="th-TH"/>
+              </w:rPr>
+              <w:drawing>
+                <wp:inline distT="0" distB="0" distL="0" distR="0" wp14:anchorId="74E40703" wp14:editId="6AEDF5AC">
+                  <wp:extent cx="201761" cy="191069"/>
+                  <wp:effectExtent l="0" t="0" r="8255" b="0"/>
+                  <wp:docPr id="896296102" name="Picture 1"/>
+                  <wp:cNvGraphicFramePr>
+                    <a:graphicFrameLocks xmlns:a="http://schemas.openxmlformats.org/drawingml/2006/main" noChangeAspect="1"/>
+                  </wp:cNvGraphicFramePr>
+                  <a:graphic xmlns:a="http://schemas.openxmlformats.org/drawingml/2006/main">
+                    <a:graphicData uri="http://schemas.openxmlformats.org/drawingml/2006/picture">
+                      <pic:pic xmlns:pic="http://schemas.openxmlformats.org/drawingml/2006/picture">
+                        <pic:nvPicPr>
+                          <pic:cNvPr id="1" name="th[1].png"/>
+                          <pic:cNvPicPr/>
+                        </pic:nvPicPr>
+                        <pic:blipFill>
+                          <a:blip r:embed="rId8" cstate="print">
+                            <a:extLst>
+                              <a:ext uri="{28A0092B-C50C-407E-A947-70E740481C1C}">
+                                <a14:useLocalDpi xmlns:a14="http://schemas.microsoft.com/office/drawing/2010/main" val="0"/>
+                              </a:ext>
+                            </a:extLst>
+                          </a:blip>
+                          <a:stretch>
+                            <a:fillRect/>
+                          </a:stretch>
+                        </pic:blipFill>
+                        <pic:spPr>
+                          <a:xfrm>
+                            <a:off x="0" y="0"/>
+                            <a:ext cx="214886" cy="203498"/>
+                          </a:xfrm>
+                          <a:prstGeom prst="rect">
+                            <a:avLst/>
+                          </a:prstGeom>
+                        </pic:spPr>
+                      </pic:pic>
+                    </a:graphicData>
+                  </a:graphic>
+                </wp:inline>
+              </w:drawing>
+            </w:r>
           </w:p>
         </w:tc>
         <w:tc>
@@ -8952,6 +9838,15 @@
                 <w:lang w:bidi="th-TH"/>
               </w:rPr>
             </w:pPr>
+            <w:r>
+              <w:rPr>
+                <w:rFonts w:ascii="TH SarabunPSK" w:hAnsi="TH SarabunPSK" w:cs="TH SarabunPSK"/>
+                <w:sz w:val="32"/>
+                <w:szCs w:val="32"/>
+                <w:lang w:bidi="th-TH"/>
+              </w:rPr>
+              <w:t>None</w:t>
+            </w:r>
           </w:p>
         </w:tc>
       </w:tr>
@@ -9074,7 +9969,7 @@
           </w:p>
           <w:p>
             <w:pPr>
-              <w:pStyle w:val="ListParagraph"/>
+              <w:pStyle w:val="a7"/>
               <w:numPr>
                 <w:ilvl w:val="0"/>
                 <w:numId w:val="14"/>
@@ -9149,7 +10044,7 @@
           </w:p>
           <w:p>
             <w:pPr>
-              <w:pStyle w:val="ListParagraph"/>
+              <w:pStyle w:val="a7"/>
               <w:numPr>
                 <w:ilvl w:val="0"/>
                 <w:numId w:val="14"/>
@@ -9213,7 +10108,7 @@
           </w:p>
           <w:p>
             <w:pPr>
-              <w:pStyle w:val="ListParagraph"/>
+              <w:pStyle w:val="a7"/>
               <w:numPr>
                 <w:ilvl w:val="0"/>
                 <w:numId w:val="14"/>
@@ -9316,7 +10211,7 @@
           </w:p>
           <w:p>
             <w:pPr>
-              <w:pStyle w:val="ListParagraph"/>
+              <w:pStyle w:val="a7"/>
               <w:numPr>
                 <w:ilvl w:val="0"/>
                 <w:numId w:val="14"/>
@@ -9455,7 +10350,7 @@
           </w:p>
           <w:p>
             <w:pPr>
-              <w:pStyle w:val="ListParagraph"/>
+              <w:pStyle w:val="a7"/>
               <w:numPr>
                 <w:ilvl w:val="0"/>
                 <w:numId w:val="14"/>
@@ -9604,6 +10499,100 @@
                 <w:lang w:bidi="th-TH"/>
               </w:rPr>
             </w:pPr>
+            <w:r>
+              <w:rPr>
+                <w:rFonts w:ascii="TH SarabunPSK" w:hAnsi="TH SarabunPSK" w:cs="TH SarabunPSK" w:hint="cs"/>
+                <w:sz w:val="32"/>
+                <w:szCs w:val="32"/>
+                <w:cs/>
+                <w:lang w:bidi="th-TH"/>
+              </w:rPr>
+              <w:t xml:space="preserve">อยู่ที่หน้า </w:t>
+            </w:r>
+            <w:r>
+              <w:rPr>
+                <w:rFonts w:ascii="TH SarabunPSK" w:hAnsi="TH SarabunPSK" w:cs="TH SarabunPSK"/>
+                <w:sz w:val="32"/>
+                <w:szCs w:val="32"/>
+                <w:lang w:bidi="th-TH"/>
+              </w:rPr>
+              <w:t>Workshop</w:t>
+            </w:r>
+            <w:r>
+              <w:rPr>
+                <w:rFonts w:ascii="TH SarabunPSK" w:hAnsi="TH SarabunPSK" w:cs="TH SarabunPSK" w:hint="cs"/>
+                <w:sz w:val="32"/>
+                <w:szCs w:val="32"/>
+                <w:lang w:bidi="th-TH"/>
+              </w:rPr>
+              <w:t xml:space="preserve"> Registration</w:t>
+            </w:r>
+            <w:r>
+              <w:rPr>
+                <w:rFonts w:ascii="TH SarabunPSK" w:hAnsi="TH SarabunPSK" w:cs="TH SarabunPSK"/>
+                <w:sz w:val="32"/>
+                <w:szCs w:val="32"/>
+                <w:lang w:bidi="th-TH"/>
+              </w:rPr>
+              <w:t xml:space="preserve"> </w:t>
+            </w:r>
+            <w:r>
+              <w:rPr>
+                <w:rFonts w:ascii="TH SarabunPSK" w:hAnsi="TH SarabunPSK" w:cs="TH SarabunPSK" w:hint="cs"/>
+                <w:sz w:val="32"/>
+                <w:szCs w:val="32"/>
+                <w:cs/>
+                <w:lang w:bidi="th-TH"/>
+              </w:rPr>
+              <w:t xml:space="preserve">และ </w:t>
+            </w:r>
+            <w:r>
+              <w:rPr>
+                <w:rFonts w:ascii="TH SarabunPSK" w:hAnsi="TH SarabunPSK" w:cs="TH SarabunPSK" w:hint="cs"/>
+                <w:sz w:val="32"/>
+                <w:szCs w:val="32"/>
+                <w:cs/>
+                <w:lang w:bidi="th-TH"/>
+              </w:rPr>
+              <w:t>แสดงข้อความ “</w:t>
+            </w:r>
+            <w:r>
+              <w:rPr>
+                <w:rFonts w:ascii="TH SarabunPSK" w:hAnsi="TH SarabunPSK" w:cs="TH SarabunPSK" w:hint="cs"/>
+                <w:sz w:val="32"/>
+                <w:szCs w:val="32"/>
+                <w:lang w:bidi="th-TH"/>
+              </w:rPr>
+              <w:t xml:space="preserve">Please enter your </w:t>
+            </w:r>
+            <w:r>
+              <w:rPr>
+                <w:rFonts w:ascii="TH SarabunPSK" w:hAnsi="TH SarabunPSK" w:cs="TH SarabunPSK"/>
+                <w:sz w:val="32"/>
+                <w:szCs w:val="32"/>
+                <w:lang w:bidi="th-TH"/>
+              </w:rPr>
+              <w:t>last</w:t>
+            </w:r>
+            <w:r>
+              <w:rPr>
+                <w:rFonts w:ascii="TH SarabunPSK" w:hAnsi="TH SarabunPSK" w:cs="TH SarabunPSK" w:hint="cs"/>
+                <w:sz w:val="32"/>
+                <w:szCs w:val="32"/>
+                <w:lang w:bidi="th-TH"/>
+              </w:rPr>
+              <w:t xml:space="preserve"> name</w:t>
+            </w:r>
+            <w:r>
+              <w:rPr>
+                <w:rFonts w:ascii="TH SarabunPSK" w:hAnsi="TH SarabunPSK" w:cs="TH SarabunPSK" w:hint="cs"/>
+                <w:sz w:val="32"/>
+                <w:szCs w:val="32"/>
+                <w:cs/>
+                <w:lang w:bidi="th-TH"/>
+              </w:rPr>
+              <w:t>!!”</w:t>
+            </w:r>
           </w:p>
         </w:tc>
         <w:tc>
@@ -9619,6 +10608,56 @@
                 <w:lang w:bidi="th-TH"/>
               </w:rPr>
             </w:pPr>
+            <w:r>
+              <w:rPr>
+                <w:rFonts w:ascii="TH SarabunPSK" w:hAnsi="TH SarabunPSK" w:cs="TH SarabunPSK" w:hint="cs"/>
+                <w:noProof/>
+                <w:sz w:val="32"/>
+                <w:szCs w:val="32"/>
+                <w:lang w:bidi="th-TH"/>
+              </w:rPr>
+              <w:drawing>
+                <wp:inline distT="0" distB="0" distL="0" distR="0" wp14:anchorId="63115B85" wp14:editId="2BF0DB5A">
+                  <wp:extent cx="201761" cy="191069"/>
+                  <wp:effectExtent l="0" t="0" r="8255" b="0"/>
+                  <wp:docPr id="1600120590" name="Picture 1"/>
+                  <wp:cNvGraphicFramePr>
+                    <a:graphicFrameLocks xmlns:a="http://schemas.openxmlformats.org/drawingml/2006/main" noChangeAspect="1"/>
+                  </wp:cNvGraphicFramePr>
+                  <a:graphic xmlns:a="http://schemas.openxmlformats.org/drawingml/2006/main">
+                    <a:graphicData uri="http://schemas.openxmlformats.org/drawingml/2006/picture">
+                      <pic:pic xmlns:pic="http://schemas.openxmlformats.org/drawingml/2006/picture">
+                        <pic:nvPicPr>
+                          <pic:cNvPr id="1" name="th[1].png"/>
+                          <pic:cNvPicPr/>
+                        </pic:nvPicPr>
+                        <pic:blipFill>
+                          <a:blip r:embed="rId8" cstate="print">
+                            <a:extLst>
+                              <a:ext uri="{28A0092B-C50C-407E-A947-70E740481C1C}">
+                                <a14:useLocalDpi xmlns:a14="http://schemas.microsoft.com/office/drawing/2010/main" val="0"/>
+                              </a:ext>
+                            </a:extLst>
+                          </a:blip>
+                          <a:stretch>
+                            <a:fillRect/>
+                          </a:stretch>
+                        </pic:blipFill>
+                        <pic:spPr>
+                          <a:xfrm>
+                            <a:off x="0" y="0"/>
+                            <a:ext cx="214886" cy="203498"/>
+                          </a:xfrm>
+                          <a:prstGeom prst="rect">
+                            <a:avLst/>
+                          </a:prstGeom>
+                        </pic:spPr>
+                      </pic:pic>
+                    </a:graphicData>
+                  </a:graphic>
+                </wp:inline>
+              </w:drawing>
+            </w:r>
           </w:p>
         </w:tc>
         <w:tc>
@@ -9634,6 +10673,15 @@
                 <w:lang w:bidi="th-TH"/>
               </w:rPr>
             </w:pPr>
+            <w:r>
+              <w:rPr>
+                <w:rFonts w:ascii="TH SarabunPSK" w:hAnsi="TH SarabunPSK" w:cs="TH SarabunPSK"/>
+                <w:sz w:val="32"/>
+                <w:szCs w:val="32"/>
+                <w:lang w:bidi="th-TH"/>
+              </w:rPr>
+              <w:t>None</w:t>
+            </w:r>
           </w:p>
         </w:tc>
       </w:tr>
@@ -10155,6 +11203,34 @@
                 <w:lang w:bidi="th-TH"/>
               </w:rPr>
             </w:pPr>
+            <w:r>
+              <w:rPr>
+                <w:rFonts w:ascii="TH SarabunPSK" w:hAnsi="TH SarabunPSK" w:cs="TH SarabunPSK" w:hint="cs"/>
+                <w:sz w:val="32"/>
+                <w:szCs w:val="32"/>
+                <w:cs/>
+                <w:lang w:bidi="th-TH"/>
+              </w:rPr>
+              <w:t xml:space="preserve">แสดงหน้า </w:t>
+            </w:r>
+            <w:r>
+              <w:rPr>
+                <w:rFonts w:ascii="TH SarabunPSK" w:hAnsi="TH SarabunPSK" w:cs="TH SarabunPSK"/>
+                <w:sz w:val="32"/>
+                <w:szCs w:val="32"/>
+                <w:lang w:bidi="th-TH"/>
+              </w:rPr>
+              <w:t>Workshop</w:t>
+            </w:r>
+            <w:r>
+              <w:rPr>
+                <w:rFonts w:ascii="TH SarabunPSK" w:hAnsi="TH SarabunPSK" w:cs="TH SarabunPSK" w:hint="cs"/>
+                <w:sz w:val="32"/>
+                <w:szCs w:val="32"/>
+                <w:lang w:bidi="th-TH"/>
+              </w:rPr>
+              <w:t xml:space="preserve"> Registration</w:t>
+            </w:r>
           </w:p>
         </w:tc>
         <w:tc>
@@ -10170,6 +11246,56 @@
                 <w:lang w:bidi="th-TH"/>
               </w:rPr>
             </w:pPr>
+            <w:r>
+              <w:rPr>
+                <w:rFonts w:ascii="TH SarabunPSK" w:hAnsi="TH SarabunPSK" w:cs="TH SarabunPSK" w:hint="cs"/>
+                <w:noProof/>
+                <w:sz w:val="32"/>
+                <w:szCs w:val="32"/>
+                <w:lang w:bidi="th-TH"/>
+              </w:rPr>
+              <w:drawing>
+                <wp:inline distT="0" distB="0" distL="0" distR="0" wp14:anchorId="4492ACDA" wp14:editId="49FE05C1">
+                  <wp:extent cx="201761" cy="191069"/>
+                  <wp:effectExtent l="0" t="0" r="8255" b="0"/>
+                  <wp:docPr id="734398156" name="Picture 1"/>
+                  <wp:cNvGraphicFramePr>
+                    <a:graphicFrameLocks xmlns:a="http://schemas.openxmlformats.org/drawingml/2006/main" noChangeAspect="1"/>
+                  </wp:cNvGraphicFramePr>
+                  <a:graphic xmlns:a="http://schemas.openxmlformats.org/drawingml/2006/main">
+                    <a:graphicData uri="http://schemas.openxmlformats.org/drawingml/2006/picture">
+                      <pic:pic xmlns:pic="http://schemas.openxmlformats.org/drawingml/2006/picture">
+                        <pic:nvPicPr>
+                          <pic:cNvPr id="1" name="th[1].png"/>
+                          <pic:cNvPicPr/>
+                        </pic:nvPicPr>
+                        <pic:blipFill>
+                          <a:blip r:embed="rId8" cstate="print">
+                            <a:extLst>
+                              <a:ext uri="{28A0092B-C50C-407E-A947-70E740481C1C}">
+                                <a14:useLocalDpi xmlns:a14="http://schemas.microsoft.com/office/drawing/2010/main" val="0"/>
+                              </a:ext>
+                            </a:extLst>
+                          </a:blip>
+                          <a:stretch>
+                            <a:fillRect/>
+                          </a:stretch>
+                        </pic:blipFill>
+                        <pic:spPr>
+                          <a:xfrm>
+                            <a:off x="0" y="0"/>
+                            <a:ext cx="214886" cy="203498"/>
+                          </a:xfrm>
+                          <a:prstGeom prst="rect">
+                            <a:avLst/>
+                          </a:prstGeom>
+                        </pic:spPr>
+                      </pic:pic>
+                    </a:graphicData>
+                  </a:graphic>
+                </wp:inline>
+              </w:drawing>
+            </w:r>
           </w:p>
         </w:tc>
         <w:tc>
@@ -10185,6 +11311,15 @@
                 <w:lang w:bidi="th-TH"/>
               </w:rPr>
             </w:pPr>
+            <w:r>
+              <w:rPr>
+                <w:rFonts w:ascii="TH SarabunPSK" w:hAnsi="TH SarabunPSK" w:cs="TH SarabunPSK"/>
+                <w:sz w:val="32"/>
+                <w:szCs w:val="32"/>
+                <w:lang w:bidi="th-TH"/>
+              </w:rPr>
+              <w:t>None</w:t>
+            </w:r>
           </w:p>
         </w:tc>
       </w:tr>
@@ -10326,7 +11461,7 @@
           </w:p>
           <w:p>
             <w:pPr>
-              <w:pStyle w:val="ListParagraph"/>
+              <w:pStyle w:val="a7"/>
               <w:numPr>
                 <w:ilvl w:val="0"/>
                 <w:numId w:val="15"/>
@@ -10390,7 +11525,7 @@
           </w:p>
           <w:p>
             <w:pPr>
-              <w:pStyle w:val="ListParagraph"/>
+              <w:pStyle w:val="a7"/>
               <w:numPr>
                 <w:ilvl w:val="0"/>
                 <w:numId w:val="15"/>
@@ -10494,7 +11629,7 @@
           </w:p>
           <w:p>
             <w:pPr>
-              <w:pStyle w:val="ListParagraph"/>
+              <w:pStyle w:val="a7"/>
               <w:numPr>
                 <w:ilvl w:val="0"/>
                 <w:numId w:val="15"/>
@@ -10614,7 +11749,7 @@
           </w:p>
           <w:p>
             <w:pPr>
-              <w:pStyle w:val="ListParagraph"/>
+              <w:pStyle w:val="a7"/>
               <w:numPr>
                 <w:ilvl w:val="0"/>
                 <w:numId w:val="15"/>
@@ -10754,6 +11889,82 @@
                 <w:lang w:bidi="th-TH"/>
               </w:rPr>
             </w:pPr>
+            <w:r>
+              <w:rPr>
+                <w:rFonts w:ascii="TH SarabunPSK" w:hAnsi="TH SarabunPSK" w:cs="TH SarabunPSK" w:hint="cs"/>
+                <w:sz w:val="32"/>
+                <w:szCs w:val="32"/>
+                <w:cs/>
+                <w:lang w:bidi="th-TH"/>
+              </w:rPr>
+              <w:t xml:space="preserve">อยู่ที่หน้า </w:t>
+            </w:r>
+            <w:r>
+              <w:rPr>
+                <w:rFonts w:ascii="TH SarabunPSK" w:hAnsi="TH SarabunPSK" w:cs="TH SarabunPSK"/>
+                <w:sz w:val="32"/>
+                <w:szCs w:val="32"/>
+                <w:lang w:bidi="th-TH"/>
+              </w:rPr>
+              <w:t>Workshop</w:t>
+            </w:r>
+            <w:r>
+              <w:rPr>
+                <w:rFonts w:ascii="TH SarabunPSK" w:hAnsi="TH SarabunPSK" w:cs="TH SarabunPSK" w:hint="cs"/>
+                <w:sz w:val="32"/>
+                <w:szCs w:val="32"/>
+                <w:lang w:bidi="th-TH"/>
+              </w:rPr>
+              <w:t xml:space="preserve"> Registration</w:t>
+            </w:r>
+            <w:r>
+              <w:rPr>
+                <w:rFonts w:ascii="TH SarabunPSK" w:hAnsi="TH SarabunPSK" w:cs="TH SarabunPSK"/>
+                <w:sz w:val="32"/>
+                <w:szCs w:val="32"/>
+                <w:lang w:bidi="th-TH"/>
+              </w:rPr>
+              <w:t xml:space="preserve"> </w:t>
+            </w:r>
+            <w:r>
+              <w:rPr>
+                <w:rFonts w:ascii="TH SarabunPSK" w:hAnsi="TH SarabunPSK" w:cs="TH SarabunPSK" w:hint="cs"/>
+                <w:sz w:val="32"/>
+                <w:szCs w:val="32"/>
+                <w:cs/>
+                <w:lang w:bidi="th-TH"/>
+              </w:rPr>
+              <w:t xml:space="preserve">และ </w:t>
+            </w:r>
+            <w:r>
+              <w:rPr>
+                <w:rFonts w:ascii="TH SarabunPSK" w:hAnsi="TH SarabunPSK" w:cs="TH SarabunPSK" w:hint="cs"/>
+                <w:sz w:val="32"/>
+                <w:szCs w:val="32"/>
+                <w:cs/>
+                <w:lang w:bidi="th-TH"/>
+              </w:rPr>
+              <w:t>แสดงข้อความ “</w:t>
+            </w:r>
+            <w:r>
+              <w:rPr>
+                <w:rFonts w:ascii="TH SarabunPSK" w:hAnsi="TH SarabunPSK" w:cs="TH SarabunPSK" w:hint="cs"/>
+                <w:sz w:val="32"/>
+                <w:szCs w:val="32"/>
+                <w:lang w:bidi="th-TH"/>
+              </w:rPr>
+              <w:t>Please enter your name</w:t>
+            </w:r>
+            <w:r>
+              <w:rPr>
+                <w:rFonts w:ascii="TH SarabunPSK" w:hAnsi="TH SarabunPSK" w:cs="TH SarabunPSK" w:hint="cs"/>
+                <w:sz w:val="32"/>
+                <w:szCs w:val="32"/>
+                <w:cs/>
+                <w:lang w:bidi="th-TH"/>
+              </w:rPr>
+              <w:t>!!”</w:t>
+            </w:r>
           </w:p>
         </w:tc>
         <w:tc>
@@ -10769,6 +11980,56 @@
                 <w:lang w:bidi="th-TH"/>
               </w:rPr>
             </w:pPr>
+            <w:r>
+              <w:rPr>
+                <w:rFonts w:ascii="TH SarabunPSK" w:hAnsi="TH SarabunPSK" w:cs="TH SarabunPSK" w:hint="cs"/>
+                <w:noProof/>
+                <w:sz w:val="32"/>
+                <w:szCs w:val="32"/>
+                <w:lang w:bidi="th-TH"/>
+              </w:rPr>
+              <w:drawing>
+                <wp:inline distT="0" distB="0" distL="0" distR="0" wp14:anchorId="00F48DDE" wp14:editId="40F33552">
+                  <wp:extent cx="201761" cy="191069"/>
+                  <wp:effectExtent l="0" t="0" r="8255" b="0"/>
+                  <wp:docPr id="1080596053" name="Picture 1"/>
+                  <wp:cNvGraphicFramePr>
+                    <a:graphicFrameLocks xmlns:a="http://schemas.openxmlformats.org/drawingml/2006/main" noChangeAspect="1"/>
+                  </wp:cNvGraphicFramePr>
+                  <a:graphic xmlns:a="http://schemas.openxmlformats.org/drawingml/2006/main">
+                    <a:graphicData uri="http://schemas.openxmlformats.org/drawingml/2006/picture">
+                      <pic:pic xmlns:pic="http://schemas.openxmlformats.org/drawingml/2006/picture">
+                        <pic:nvPicPr>
+                          <pic:cNvPr id="1" name="th[1].png"/>
+                          <pic:cNvPicPr/>
+                        </pic:nvPicPr>
+                        <pic:blipFill>
+                          <a:blip r:embed="rId8" cstate="print">
+                            <a:extLst>
+                              <a:ext uri="{28A0092B-C50C-407E-A947-70E740481C1C}">
+                                <a14:useLocalDpi xmlns:a14="http://schemas.microsoft.com/office/drawing/2010/main" val="0"/>
+                              </a:ext>
+                            </a:extLst>
+                          </a:blip>
+                          <a:stretch>
+                            <a:fillRect/>
+                          </a:stretch>
+                        </pic:blipFill>
+                        <pic:spPr>
+                          <a:xfrm>
+                            <a:off x="0" y="0"/>
+                            <a:ext cx="214886" cy="203498"/>
+                          </a:xfrm>
+                          <a:prstGeom prst="rect">
+                            <a:avLst/>
+                          </a:prstGeom>
+                        </pic:spPr>
+                      </pic:pic>
+                    </a:graphicData>
+                  </a:graphic>
+                </wp:inline>
+              </w:drawing>
+            </w:r>
           </w:p>
         </w:tc>
         <w:tc>
@@ -10784,6 +12045,15 @@
                 <w:lang w:bidi="th-TH"/>
               </w:rPr>
             </w:pPr>
+            <w:r>
+              <w:rPr>
+                <w:rFonts w:ascii="TH SarabunPSK" w:hAnsi="TH SarabunPSK" w:cs="TH SarabunPSK"/>
+                <w:sz w:val="32"/>
+                <w:szCs w:val="32"/>
+                <w:lang w:bidi="th-TH"/>
+              </w:rPr>
+              <w:t>None</w:t>
+            </w:r>
           </w:p>
         </w:tc>
       </w:tr>
@@ -10887,7 +12157,7 @@
           </w:p>
           <w:p>
             <w:pPr>
-              <w:pStyle w:val="ListParagraph"/>
+              <w:pStyle w:val="a7"/>
               <w:numPr>
                 <w:ilvl w:val="0"/>
                 <w:numId w:val="16"/>
@@ -10962,7 +12232,7 @@
           </w:p>
           <w:p>
             <w:pPr>
-              <w:pStyle w:val="ListParagraph"/>
+              <w:pStyle w:val="a7"/>
               <w:numPr>
                 <w:ilvl w:val="0"/>
                 <w:numId w:val="16"/>
@@ -11028,7 +12298,7 @@
           </w:p>
           <w:p>
             <w:pPr>
-              <w:pStyle w:val="ListParagraph"/>
+              <w:pStyle w:val="a7"/>
               <w:numPr>
                 <w:ilvl w:val="0"/>
                 <w:numId w:val="16"/>
@@ -11092,7 +12362,7 @@
           </w:p>
           <w:p>
             <w:pPr>
-              <w:pStyle w:val="ListParagraph"/>
+              <w:pStyle w:val="a7"/>
               <w:numPr>
                 <w:ilvl w:val="0"/>
                 <w:numId w:val="16"/>
@@ -11231,7 +12501,7 @@
           </w:p>
           <w:p>
             <w:pPr>
-              <w:pStyle w:val="ListParagraph"/>
+              <w:pStyle w:val="a7"/>
               <w:numPr>
                 <w:ilvl w:val="0"/>
                 <w:numId w:val="16"/>
@@ -11371,6 +12641,91 @@
                 <w:lang w:bidi="th-TH"/>
               </w:rPr>
             </w:pPr>
+            <w:r>
+              <w:rPr>
+                <w:rFonts w:ascii="TH SarabunPSK" w:hAnsi="TH SarabunPSK" w:cs="TH SarabunPSK" w:hint="cs"/>
+                <w:sz w:val="32"/>
+                <w:szCs w:val="32"/>
+                <w:cs/>
+                <w:lang w:bidi="th-TH"/>
+              </w:rPr>
+              <w:t xml:space="preserve">อยู่ที่หน้า </w:t>
+            </w:r>
+            <w:r>
+              <w:rPr>
+                <w:rFonts w:ascii="TH SarabunPSK" w:hAnsi="TH SarabunPSK" w:cs="TH SarabunPSK"/>
+                <w:sz w:val="32"/>
+                <w:szCs w:val="32"/>
+                <w:lang w:bidi="th-TH"/>
+              </w:rPr>
+              <w:t>Workshop</w:t>
+            </w:r>
+            <w:r>
+              <w:rPr>
+                <w:rFonts w:ascii="TH SarabunPSK" w:hAnsi="TH SarabunPSK" w:cs="TH SarabunPSK" w:hint="cs"/>
+                <w:sz w:val="32"/>
+                <w:szCs w:val="32"/>
+                <w:lang w:bidi="th-TH"/>
+              </w:rPr>
+              <w:t xml:space="preserve"> Registration</w:t>
+            </w:r>
+            <w:r>
+              <w:rPr>
+                <w:rFonts w:ascii="TH SarabunPSK" w:hAnsi="TH SarabunPSK" w:cs="TH SarabunPSK"/>
+                <w:sz w:val="32"/>
+                <w:szCs w:val="32"/>
+                <w:lang w:bidi="th-TH"/>
+              </w:rPr>
+              <w:t xml:space="preserve"> </w:t>
+            </w:r>
+            <w:r>
+              <w:rPr>
+                <w:rFonts w:ascii="TH SarabunPSK" w:hAnsi="TH SarabunPSK" w:cs="TH SarabunPSK" w:hint="cs"/>
+                <w:sz w:val="32"/>
+                <w:szCs w:val="32"/>
+                <w:cs/>
+                <w:lang w:bidi="th-TH"/>
+              </w:rPr>
+              <w:t xml:space="preserve">และ </w:t>
+            </w:r>
+            <w:r>
+              <w:rPr>
+                <w:rFonts w:ascii="TH SarabunPSK" w:hAnsi="TH SarabunPSK" w:cs="TH SarabunPSK" w:hint="cs"/>
+                <w:sz w:val="32"/>
+                <w:szCs w:val="32"/>
+                <w:cs/>
+                <w:lang w:bidi="th-TH"/>
+              </w:rPr>
+              <w:t>แสดงข้อความ “</w:t>
+            </w:r>
+            <w:r>
+              <w:rPr>
+                <w:rFonts w:ascii="TH SarabunPSK" w:hAnsi="TH SarabunPSK" w:cs="TH SarabunPSK" w:hint="cs"/>
+                <w:sz w:val="32"/>
+                <w:szCs w:val="32"/>
+                <w:lang w:bidi="th-TH"/>
+              </w:rPr>
+              <w:t xml:space="preserve">Please enter your </w:t>
+            </w:r>
+            <w:r>
+              <w:rPr>
+                <w:rFonts w:ascii="TH SarabunPSK" w:hAnsi="TH SarabunPSK" w:cs="TH SarabunPSK"/>
+                <w:sz w:val="32"/>
+                <w:szCs w:val="32"/>
+                <w:lang w:bidi="th-TH"/>
+              </w:rPr>
+              <w:t>email</w:t>
+            </w:r>
+            <w:r>
+              <w:rPr>
+                <w:rFonts w:ascii="TH SarabunPSK" w:hAnsi="TH SarabunPSK" w:cs="TH SarabunPSK" w:hint="cs"/>
+                <w:sz w:val="32"/>
+                <w:szCs w:val="32"/>
+                <w:cs/>
+                <w:lang w:bidi="th-TH"/>
+              </w:rPr>
+              <w:t>!!”</w:t>
+            </w:r>
           </w:p>
         </w:tc>
         <w:tc>
@@ -11386,6 +12741,56 @@
                 <w:lang w:bidi="th-TH"/>
               </w:rPr>
             </w:pPr>
+            <w:r>
+              <w:rPr>
+                <w:rFonts w:ascii="TH SarabunPSK" w:hAnsi="TH SarabunPSK" w:cs="TH SarabunPSK" w:hint="cs"/>
+                <w:noProof/>
+                <w:sz w:val="32"/>
+                <w:szCs w:val="32"/>
+                <w:lang w:bidi="th-TH"/>
+              </w:rPr>
+              <w:drawing>
+                <wp:inline distT="0" distB="0" distL="0" distR="0" wp14:anchorId="7C74E1C9" wp14:editId="2B06DFAC">
+                  <wp:extent cx="201761" cy="191069"/>
+                  <wp:effectExtent l="0" t="0" r="8255" b="0"/>
+                  <wp:docPr id="1098991426" name="Picture 1"/>
+                  <wp:cNvGraphicFramePr>
+                    <a:graphicFrameLocks xmlns:a="http://schemas.openxmlformats.org/drawingml/2006/main" noChangeAspect="1"/>
+                  </wp:cNvGraphicFramePr>
+                  <a:graphic xmlns:a="http://schemas.openxmlformats.org/drawingml/2006/main">
+                    <a:graphicData uri="http://schemas.openxmlformats.org/drawingml/2006/picture">
+                      <pic:pic xmlns:pic="http://schemas.openxmlformats.org/drawingml/2006/picture">
+                        <pic:nvPicPr>
+                          <pic:cNvPr id="1" name="th[1].png"/>
+                          <pic:cNvPicPr/>
+                        </pic:nvPicPr>
+                        <pic:blipFill>
+                          <a:blip r:embed="rId8" cstate="print">
+                            <a:extLst>
+                              <a:ext uri="{28A0092B-C50C-407E-A947-70E740481C1C}">
+                                <a14:useLocalDpi xmlns:a14="http://schemas.microsoft.com/office/drawing/2010/main" val="0"/>
+                              </a:ext>
+                            </a:extLst>
+                          </a:blip>
+                          <a:stretch>
+                            <a:fillRect/>
+                          </a:stretch>
+                        </pic:blipFill>
+                        <pic:spPr>
+                          <a:xfrm>
+                            <a:off x="0" y="0"/>
+                            <a:ext cx="214886" cy="203498"/>
+                          </a:xfrm>
+                          <a:prstGeom prst="rect">
+                            <a:avLst/>
+                          </a:prstGeom>
+                        </pic:spPr>
+                      </pic:pic>
+                    </a:graphicData>
+                  </a:graphic>
+                </wp:inline>
+              </w:drawing>
+            </w:r>
           </w:p>
         </w:tc>
         <w:tc>
@@ -11401,6 +12806,15 @@
                 <w:lang w:bidi="th-TH"/>
               </w:rPr>
             </w:pPr>
+            <w:r>
+              <w:rPr>
+                <w:rFonts w:ascii="TH SarabunPSK" w:hAnsi="TH SarabunPSK" w:cs="TH SarabunPSK"/>
+                <w:sz w:val="32"/>
+                <w:szCs w:val="32"/>
+                <w:lang w:bidi="th-TH"/>
+              </w:rPr>
+              <w:t>None</w:t>
+            </w:r>
           </w:p>
         </w:tc>
       </w:tr>
@@ -11904,16 +13318,7 @@
                 <w:szCs w:val="32"/>
                 <w:lang w:bidi="th-TH"/>
               </w:rPr>
-              <w:t xml:space="preserve"> </w:t>
-            </w:r>
-            <w:r>
-              <w:rPr>
-                <w:rFonts w:ascii="TH SarabunPSK" w:hAnsi="TH SarabunPSK" w:cs="TH SarabunPSK" w:hint="cs"/>
-                <w:sz w:val="32"/>
-                <w:szCs w:val="32"/>
-                <w:lang w:bidi="th-TH"/>
-              </w:rPr>
-              <w:t>Registration</w:t>
+              <w:t xml:space="preserve"> Registration</w:t>
             </w:r>
           </w:p>
         </w:tc>
@@ -11931,6 +13336,34 @@
                 <w:lang w:bidi="th-TH"/>
               </w:rPr>
             </w:pPr>
+            <w:r>
+              <w:rPr>
+                <w:rFonts w:ascii="TH SarabunPSK" w:hAnsi="TH SarabunPSK" w:cs="TH SarabunPSK" w:hint="cs"/>
+                <w:sz w:val="32"/>
+                <w:szCs w:val="32"/>
+                <w:cs/>
+                <w:lang w:bidi="th-TH"/>
+              </w:rPr>
+              <w:t xml:space="preserve">แสดงหน้า </w:t>
+            </w:r>
+            <w:r>
+              <w:rPr>
+                <w:rFonts w:ascii="TH SarabunPSK" w:hAnsi="TH SarabunPSK" w:cs="TH SarabunPSK"/>
+                <w:sz w:val="32"/>
+                <w:szCs w:val="32"/>
+                <w:lang w:bidi="th-TH"/>
+              </w:rPr>
+              <w:t>Workshop</w:t>
+            </w:r>
+            <w:r>
+              <w:rPr>
+                <w:rFonts w:ascii="TH SarabunPSK" w:hAnsi="TH SarabunPSK" w:cs="TH SarabunPSK" w:hint="cs"/>
+                <w:sz w:val="32"/>
+                <w:szCs w:val="32"/>
+                <w:lang w:bidi="th-TH"/>
+              </w:rPr>
+              <w:t xml:space="preserve"> Registration</w:t>
+            </w:r>
           </w:p>
         </w:tc>
         <w:tc>
@@ -11946,6 +13379,56 @@
                 <w:lang w:bidi="th-TH"/>
               </w:rPr>
             </w:pPr>
+            <w:r>
+              <w:rPr>
+                <w:rFonts w:ascii="TH SarabunPSK" w:hAnsi="TH SarabunPSK" w:cs="TH SarabunPSK" w:hint="cs"/>
+                <w:noProof/>
+                <w:sz w:val="32"/>
+                <w:szCs w:val="32"/>
+                <w:lang w:bidi="th-TH"/>
+              </w:rPr>
+              <w:drawing>
+                <wp:inline distT="0" distB="0" distL="0" distR="0" wp14:anchorId="11655E99" wp14:editId="78EAC1F6">
+                  <wp:extent cx="201761" cy="191069"/>
+                  <wp:effectExtent l="0" t="0" r="8255" b="0"/>
+                  <wp:docPr id="532957411" name="Picture 1"/>
+                  <wp:cNvGraphicFramePr>
+                    <a:graphicFrameLocks xmlns:a="http://schemas.openxmlformats.org/drawingml/2006/main" noChangeAspect="1"/>
+                  </wp:cNvGraphicFramePr>
+                  <a:graphic xmlns:a="http://schemas.openxmlformats.org/drawingml/2006/main">
+                    <a:graphicData uri="http://schemas.openxmlformats.org/drawingml/2006/picture">
+                      <pic:pic xmlns:pic="http://schemas.openxmlformats.org/drawingml/2006/picture">
+                        <pic:nvPicPr>
+                          <pic:cNvPr id="1" name="th[1].png"/>
+                          <pic:cNvPicPr/>
+                        </pic:nvPicPr>
+                        <pic:blipFill>
+                          <a:blip r:embed="rId8" cstate="print">
+                            <a:extLst>
+                              <a:ext uri="{28A0092B-C50C-407E-A947-70E740481C1C}">
+                                <a14:useLocalDpi xmlns:a14="http://schemas.microsoft.com/office/drawing/2010/main" val="0"/>
+                              </a:ext>
+                            </a:extLst>
+                          </a:blip>
+                          <a:stretch>
+                            <a:fillRect/>
+                          </a:stretch>
+                        </pic:blipFill>
+                        <pic:spPr>
+                          <a:xfrm>
+                            <a:off x="0" y="0"/>
+                            <a:ext cx="214886" cy="203498"/>
+                          </a:xfrm>
+                          <a:prstGeom prst="rect">
+                            <a:avLst/>
+                          </a:prstGeom>
+                        </pic:spPr>
+                      </pic:pic>
+                    </a:graphicData>
+                  </a:graphic>
+                </wp:inline>
+              </w:drawing>
+            </w:r>
           </w:p>
         </w:tc>
         <w:tc>
@@ -11961,6 +13444,15 @@
                 <w:lang w:bidi="th-TH"/>
               </w:rPr>
             </w:pPr>
+            <w:r>
+              <w:rPr>
+                <w:rFonts w:ascii="TH SarabunPSK" w:hAnsi="TH SarabunPSK" w:cs="TH SarabunPSK"/>
+                <w:sz w:val="32"/>
+                <w:szCs w:val="32"/>
+                <w:lang w:bidi="th-TH"/>
+              </w:rPr>
+              <w:t>None</w:t>
+            </w:r>
           </w:p>
         </w:tc>
       </w:tr>
@@ -12064,7 +13556,7 @@
           </w:p>
           <w:p>
             <w:pPr>
-              <w:pStyle w:val="ListParagraph"/>
+              <w:pStyle w:val="a7"/>
               <w:numPr>
                 <w:ilvl w:val="0"/>
                 <w:numId w:val="17"/>
@@ -12139,7 +13631,7 @@
           </w:p>
           <w:p>
             <w:pPr>
-              <w:pStyle w:val="ListParagraph"/>
+              <w:pStyle w:val="a7"/>
               <w:numPr>
                 <w:ilvl w:val="0"/>
                 <w:numId w:val="17"/>
@@ -12205,7 +13697,7 @@
           </w:p>
           <w:p>
             <w:pPr>
-              <w:pStyle w:val="ListParagraph"/>
+              <w:pStyle w:val="a7"/>
               <w:numPr>
                 <w:ilvl w:val="0"/>
                 <w:numId w:val="17"/>
@@ -12269,7 +13761,7 @@
           </w:p>
           <w:p>
             <w:pPr>
-              <w:pStyle w:val="ListParagraph"/>
+              <w:pStyle w:val="a7"/>
               <w:numPr>
                 <w:ilvl w:val="0"/>
                 <w:numId w:val="17"/>
@@ -12373,7 +13865,7 @@
           </w:p>
           <w:p>
             <w:pPr>
-              <w:pStyle w:val="ListParagraph"/>
+              <w:pStyle w:val="a7"/>
               <w:numPr>
                 <w:ilvl w:val="0"/>
                 <w:numId w:val="17"/>
@@ -12504,6 +13996,82 @@
                 <w:lang w:bidi="th-TH"/>
               </w:rPr>
             </w:pPr>
+            <w:r>
+              <w:rPr>
+                <w:rFonts w:ascii="TH SarabunPSK" w:hAnsi="TH SarabunPSK" w:cs="TH SarabunPSK" w:hint="cs"/>
+                <w:sz w:val="32"/>
+                <w:szCs w:val="32"/>
+                <w:cs/>
+                <w:lang w:bidi="th-TH"/>
+              </w:rPr>
+              <w:t xml:space="preserve">อยู่ที่หน้า </w:t>
+            </w:r>
+            <w:r>
+              <w:rPr>
+                <w:rFonts w:ascii="TH SarabunPSK" w:hAnsi="TH SarabunPSK" w:cs="TH SarabunPSK"/>
+                <w:sz w:val="32"/>
+                <w:szCs w:val="32"/>
+                <w:lang w:bidi="th-TH"/>
+              </w:rPr>
+              <w:t>Workshop</w:t>
+            </w:r>
+            <w:r>
+              <w:rPr>
+                <w:rFonts w:ascii="TH SarabunPSK" w:hAnsi="TH SarabunPSK" w:cs="TH SarabunPSK" w:hint="cs"/>
+                <w:sz w:val="32"/>
+                <w:szCs w:val="32"/>
+                <w:lang w:bidi="th-TH"/>
+              </w:rPr>
+              <w:t xml:space="preserve"> Registration</w:t>
+            </w:r>
+            <w:r>
+              <w:rPr>
+                <w:rFonts w:ascii="TH SarabunPSK" w:hAnsi="TH SarabunPSK" w:cs="TH SarabunPSK"/>
+                <w:sz w:val="32"/>
+                <w:szCs w:val="32"/>
+                <w:lang w:bidi="th-TH"/>
+              </w:rPr>
+              <w:t xml:space="preserve"> </w:t>
+            </w:r>
+            <w:r>
+              <w:rPr>
+                <w:rFonts w:ascii="TH SarabunPSK" w:hAnsi="TH SarabunPSK" w:cs="TH SarabunPSK" w:hint="cs"/>
+                <w:sz w:val="32"/>
+                <w:szCs w:val="32"/>
+                <w:cs/>
+                <w:lang w:bidi="th-TH"/>
+              </w:rPr>
+              <w:t xml:space="preserve">และ </w:t>
+            </w:r>
+            <w:r>
+              <w:rPr>
+                <w:rFonts w:ascii="TH SarabunPSK" w:hAnsi="TH SarabunPSK" w:cs="TH SarabunPSK" w:hint="cs"/>
+                <w:sz w:val="32"/>
+                <w:szCs w:val="32"/>
+                <w:cs/>
+                <w:lang w:bidi="th-TH"/>
+              </w:rPr>
+              <w:t>แสดงข้อความ “</w:t>
+            </w:r>
+            <w:r>
+              <w:rPr>
+                <w:rFonts w:ascii="TH SarabunPSK" w:hAnsi="TH SarabunPSK" w:cs="TH SarabunPSK" w:hint="cs"/>
+                <w:sz w:val="32"/>
+                <w:szCs w:val="32"/>
+                <w:lang w:bidi="th-TH"/>
+              </w:rPr>
+              <w:t>Please enter your phone number</w:t>
+            </w:r>
+            <w:r>
+              <w:rPr>
+                <w:rFonts w:ascii="TH SarabunPSK" w:hAnsi="TH SarabunPSK" w:cs="TH SarabunPSK" w:hint="cs"/>
+                <w:sz w:val="32"/>
+                <w:szCs w:val="32"/>
+                <w:cs/>
+                <w:lang w:bidi="th-TH"/>
+              </w:rPr>
+              <w:t>!!”</w:t>
+            </w:r>
           </w:p>
         </w:tc>
         <w:tc>
@@ -12519,6 +14087,56 @@
                 <w:lang w:bidi="th-TH"/>
               </w:rPr>
             </w:pPr>
+            <w:r>
+              <w:rPr>
+                <w:rFonts w:ascii="TH SarabunPSK" w:hAnsi="TH SarabunPSK" w:cs="TH SarabunPSK" w:hint="cs"/>
+                <w:noProof/>
+                <w:sz w:val="32"/>
+                <w:szCs w:val="32"/>
+                <w:lang w:bidi="th-TH"/>
+              </w:rPr>
+              <w:drawing>
+                <wp:inline distT="0" distB="0" distL="0" distR="0" wp14:anchorId="2DE337CC" wp14:editId="00E05006">
+                  <wp:extent cx="201761" cy="191069"/>
+                  <wp:effectExtent l="0" t="0" r="8255" b="0"/>
+                  <wp:docPr id="1171602110" name="Picture 1"/>
+                  <wp:cNvGraphicFramePr>
+                    <a:graphicFrameLocks xmlns:a="http://schemas.openxmlformats.org/drawingml/2006/main" noChangeAspect="1"/>
+                  </wp:cNvGraphicFramePr>
+                  <a:graphic xmlns:a="http://schemas.openxmlformats.org/drawingml/2006/main">
+                    <a:graphicData uri="http://schemas.openxmlformats.org/drawingml/2006/picture">
+                      <pic:pic xmlns:pic="http://schemas.openxmlformats.org/drawingml/2006/picture">
+                        <pic:nvPicPr>
+                          <pic:cNvPr id="1" name="th[1].png"/>
+                          <pic:cNvPicPr/>
+                        </pic:nvPicPr>
+                        <pic:blipFill>
+                          <a:blip r:embed="rId8" cstate="print">
+                            <a:extLst>
+                              <a:ext uri="{28A0092B-C50C-407E-A947-70E740481C1C}">
+                                <a14:useLocalDpi xmlns:a14="http://schemas.microsoft.com/office/drawing/2010/main" val="0"/>
+                              </a:ext>
+                            </a:extLst>
+                          </a:blip>
+                          <a:stretch>
+                            <a:fillRect/>
+                          </a:stretch>
+                        </pic:blipFill>
+                        <pic:spPr>
+                          <a:xfrm>
+                            <a:off x="0" y="0"/>
+                            <a:ext cx="214886" cy="203498"/>
+                          </a:xfrm>
+                          <a:prstGeom prst="rect">
+                            <a:avLst/>
+                          </a:prstGeom>
+                        </pic:spPr>
+                      </pic:pic>
+                    </a:graphicData>
+                  </a:graphic>
+                </wp:inline>
+              </w:drawing>
+            </w:r>
           </w:p>
         </w:tc>
         <w:tc>
@@ -12534,6 +14152,15 @@
                 <w:lang w:bidi="th-TH"/>
               </w:rPr>
             </w:pPr>
+            <w:r>
+              <w:rPr>
+                <w:rFonts w:ascii="TH SarabunPSK" w:hAnsi="TH SarabunPSK" w:cs="TH SarabunPSK"/>
+                <w:sz w:val="32"/>
+                <w:szCs w:val="32"/>
+                <w:lang w:bidi="th-TH"/>
+              </w:rPr>
+              <w:t>None</w:t>
+            </w:r>
           </w:p>
         </w:tc>
       </w:tr>
@@ -13064,6 +14691,34 @@
                 <w:lang w:bidi="th-TH"/>
               </w:rPr>
             </w:pPr>
+            <w:r>
+              <w:rPr>
+                <w:rFonts w:ascii="TH SarabunPSK" w:hAnsi="TH SarabunPSK" w:cs="TH SarabunPSK" w:hint="cs"/>
+                <w:sz w:val="32"/>
+                <w:szCs w:val="32"/>
+                <w:cs/>
+                <w:lang w:bidi="th-TH"/>
+              </w:rPr>
+              <w:t xml:space="preserve">แสดงหน้า </w:t>
+            </w:r>
+            <w:r>
+              <w:rPr>
+                <w:rFonts w:ascii="TH SarabunPSK" w:hAnsi="TH SarabunPSK" w:cs="TH SarabunPSK"/>
+                <w:sz w:val="32"/>
+                <w:szCs w:val="32"/>
+                <w:lang w:bidi="th-TH"/>
+              </w:rPr>
+              <w:t>Workshop</w:t>
+            </w:r>
+            <w:r>
+              <w:rPr>
+                <w:rFonts w:ascii="TH SarabunPSK" w:hAnsi="TH SarabunPSK" w:cs="TH SarabunPSK" w:hint="cs"/>
+                <w:sz w:val="32"/>
+                <w:szCs w:val="32"/>
+                <w:lang w:bidi="th-TH"/>
+              </w:rPr>
+              <w:t xml:space="preserve"> Registration</w:t>
+            </w:r>
           </w:p>
         </w:tc>
         <w:tc>
@@ -13079,6 +14734,56 @@
                 <w:lang w:bidi="th-TH"/>
               </w:rPr>
             </w:pPr>
+            <w:r>
+              <w:rPr>
+                <w:rFonts w:ascii="TH SarabunPSK" w:hAnsi="TH SarabunPSK" w:cs="TH SarabunPSK" w:hint="cs"/>
+                <w:noProof/>
+                <w:sz w:val="32"/>
+                <w:szCs w:val="32"/>
+                <w:lang w:bidi="th-TH"/>
+              </w:rPr>
+              <w:drawing>
+                <wp:inline distT="0" distB="0" distL="0" distR="0" wp14:anchorId="157ABAC1" wp14:editId="205B3CFB">
+                  <wp:extent cx="201761" cy="191069"/>
+                  <wp:effectExtent l="0" t="0" r="8255" b="0"/>
+                  <wp:docPr id="262447673" name="Picture 1"/>
+                  <wp:cNvGraphicFramePr>
+                    <a:graphicFrameLocks xmlns:a="http://schemas.openxmlformats.org/drawingml/2006/main" noChangeAspect="1"/>
+                  </wp:cNvGraphicFramePr>
+                  <a:graphic xmlns:a="http://schemas.openxmlformats.org/drawingml/2006/main">
+                    <a:graphicData uri="http://schemas.openxmlformats.org/drawingml/2006/picture">
+                      <pic:pic xmlns:pic="http://schemas.openxmlformats.org/drawingml/2006/picture">
+                        <pic:nvPicPr>
+                          <pic:cNvPr id="1" name="th[1].png"/>
+                          <pic:cNvPicPr/>
+                        </pic:nvPicPr>
+                        <pic:blipFill>
+                          <a:blip r:embed="rId8" cstate="print">
+                            <a:extLst>
+                              <a:ext uri="{28A0092B-C50C-407E-A947-70E740481C1C}">
+                                <a14:useLocalDpi xmlns:a14="http://schemas.microsoft.com/office/drawing/2010/main" val="0"/>
+                              </a:ext>
+                            </a:extLst>
+                          </a:blip>
+                          <a:stretch>
+                            <a:fillRect/>
+                          </a:stretch>
+                        </pic:blipFill>
+                        <pic:spPr>
+                          <a:xfrm>
+                            <a:off x="0" y="0"/>
+                            <a:ext cx="214886" cy="203498"/>
+                          </a:xfrm>
+                          <a:prstGeom prst="rect">
+                            <a:avLst/>
+                          </a:prstGeom>
+                        </pic:spPr>
+                      </pic:pic>
+                    </a:graphicData>
+                  </a:graphic>
+                </wp:inline>
+              </w:drawing>
+            </w:r>
           </w:p>
         </w:tc>
         <w:tc>
@@ -13094,6 +14799,15 @@
                 <w:lang w:bidi="th-TH"/>
               </w:rPr>
             </w:pPr>
+            <w:r>
+              <w:rPr>
+                <w:rFonts w:ascii="TH SarabunPSK" w:hAnsi="TH SarabunPSK" w:cs="TH SarabunPSK"/>
+                <w:sz w:val="32"/>
+                <w:szCs w:val="32"/>
+                <w:lang w:bidi="th-TH"/>
+              </w:rPr>
+              <w:t>None</w:t>
+            </w:r>
           </w:p>
         </w:tc>
       </w:tr>
@@ -13197,7 +14911,7 @@
           </w:p>
           <w:p>
             <w:pPr>
-              <w:pStyle w:val="ListParagraph"/>
+              <w:pStyle w:val="a7"/>
               <w:numPr>
                 <w:ilvl w:val="0"/>
                 <w:numId w:val="18"/>
@@ -13272,7 +14986,7 @@
           </w:p>
           <w:p>
             <w:pPr>
-              <w:pStyle w:val="ListParagraph"/>
+              <w:pStyle w:val="a7"/>
               <w:numPr>
                 <w:ilvl w:val="0"/>
                 <w:numId w:val="18"/>
@@ -13338,7 +15052,7 @@
           </w:p>
           <w:p>
             <w:pPr>
-              <w:pStyle w:val="ListParagraph"/>
+              <w:pStyle w:val="a7"/>
               <w:numPr>
                 <w:ilvl w:val="0"/>
                 <w:numId w:val="18"/>
@@ -13402,7 +15116,7 @@
           </w:p>
           <w:p>
             <w:pPr>
-              <w:pStyle w:val="ListParagraph"/>
+              <w:pStyle w:val="a7"/>
               <w:numPr>
                 <w:ilvl w:val="0"/>
                 <w:numId w:val="18"/>
@@ -13505,7 +15219,7 @@
           </w:p>
           <w:p>
             <w:pPr>
-              <w:pStyle w:val="ListParagraph"/>
+              <w:pStyle w:val="a7"/>
               <w:numPr>
                 <w:ilvl w:val="0"/>
                 <w:numId w:val="18"/>
@@ -13567,7 +15281,7 @@
           </w:p>
           <w:p>
             <w:pPr>
-              <w:pStyle w:val="ListParagraph"/>
+              <w:pStyle w:val="a7"/>
               <w:numPr>
                 <w:ilvl w:val="0"/>
                 <w:numId w:val="18"/>
@@ -13857,6 +15571,68 @@
                 <w:lang w:bidi="th-TH"/>
               </w:rPr>
             </w:pPr>
+            <w:r>
+              <w:rPr>
+                <w:rFonts w:ascii="TH SarabunPSK" w:hAnsi="TH SarabunPSK" w:cs="TH SarabunPSK"/>
+                <w:noProof/>
+                <w:sz w:val="32"/>
+                <w:szCs w:val="32"/>
+                <w:lang w:bidi="th-TH"/>
+              </w:rPr>
+              <w:drawing>
+                <wp:inline distT="0" distB="0" distL="0" distR="0" wp14:anchorId="1E3D0BBF" wp14:editId="7A6950C2">
+                  <wp:extent cx="1401288" cy="1757152"/>
+                  <wp:effectExtent l="0" t="0" r="8890" b="0"/>
+                  <wp:docPr id="504710175" name="รูปภาพ 1"/>
+                  <wp:cNvGraphicFramePr>
+                    <a:graphicFrameLocks xmlns:a="http://schemas.openxmlformats.org/drawingml/2006/main" noChangeAspect="1"/>
+                  </wp:cNvGraphicFramePr>
+                  <a:graphic xmlns:a="http://schemas.openxmlformats.org/drawingml/2006/main">
+                    <a:graphicData uri="http://schemas.openxmlformats.org/drawingml/2006/picture">
+                      <pic:pic xmlns:pic="http://schemas.openxmlformats.org/drawingml/2006/picture">
+                        <pic:nvPicPr>
+                          <pic:cNvPr id="0" name="Picture 1"/>
+                          <pic:cNvPicPr>
+                            <a:picLocks noChangeAspect="1" noChangeArrowheads="1"/>
+                          </pic:cNvPicPr>
+                        </pic:nvPicPr>
+                        <pic:blipFill rotWithShape="1">
+                          <a:blip r:embed="rId11" cstate="print">
+                            <a:extLst>
+                              <a:ext uri="{28A0092B-C50C-407E-A947-70E740481C1C}">
+                                <a14:useLocalDpi xmlns:a14="http://schemas.microsoft.com/office/drawing/2010/main" val="0"/>
+                              </a:ext>
+                            </a:extLst>
+                          </a:blip>
+                          <a:srcRect l="30048" t="6584" r="30521" b="38077"/>
+                          <a:stretch>
+                            <a:fillRect/>
+                          </a:stretch>
+                        </pic:blipFill>
+                        <pic:spPr bwMode="auto">
+                          <a:xfrm>
+                            <a:off x="0" y="0"/>
+                            <a:ext cx="1410477" cy="1768675"/>
+                          </a:xfrm>
+                          <a:prstGeom prst="rect">
+                            <a:avLst/>
+                          </a:prstGeom>
+                          <a:noFill/>
+                          <a:ln>
+                            <a:noFill/>
+                          </a:ln>
+                          <a:extLst>
+                            <a:ext uri="{53640926-AAD7-44D8-BBD7-CCE9431645EC}">
+                              <a14:shadowObscured xmlns:a14="http://schemas.microsoft.com/office/drawing/2010/main"/>
+                            </a:ext>
+                          </a:extLst>
+                        </pic:spPr>
+                      </pic:pic>
+                    </a:graphicData>
+                  </a:graphic>
+                </wp:inline>
+              </w:drawing>
+            </w:r>
           </w:p>
         </w:tc>
         <w:tc>
@@ -13872,6 +15648,63 @@
                 <w:lang w:bidi="th-TH"/>
               </w:rPr>
             </w:pPr>
+            <w:r>
+              <w:rPr>
+                <w:rFonts w:ascii="TH SarabunPSK" w:hAnsi="TH SarabunPSK" w:cs="TH SarabunPSK" w:hint="cs"/>
+                <w:noProof/>
+                <w:sz w:val="32"/>
+                <w:szCs w:val="32"/>
+                <w:lang w:bidi="th-TH"/>
+              </w:rPr>
+              <w:drawing>
+                <wp:inline distT="0" distB="0" distL="0" distR="0" wp14:anchorId="3CE695B1" wp14:editId="750981BC">
+                  <wp:extent cx="216464" cy="190841"/>
+                  <wp:effectExtent l="0" t="0" r="0" b="0"/>
+                  <wp:docPr id="1529783788" name="Picture 4"/>
+                  <wp:cNvGraphicFramePr>
+                    <a:graphicFrameLocks xmlns:a="http://schemas.openxmlformats.org/drawingml/2006/main" noChangeAspect="1"/>
+                  </wp:cNvGraphicFramePr>
+                  <a:graphic xmlns:a="http://schemas.openxmlformats.org/drawingml/2006/main">
+                    <a:graphicData uri="http://schemas.openxmlformats.org/drawingml/2006/picture">
+                      <pic:pic xmlns:pic="http://schemas.openxmlformats.org/drawingml/2006/picture">
+                        <pic:nvPicPr>
+                          <pic:cNvPr id="0" name="Picture 1"/>
+                          <pic:cNvPicPr>
+                            <a:picLocks noChangeAspect="1" noChangeArrowheads="1"/>
+                          </pic:cNvPicPr>
+                        </pic:nvPicPr>
+                        <pic:blipFill>
+                          <a:blip r:embed="rId9" cstate="print">
+                            <a:extLst>
+                              <a:ext uri="{28A0092B-C50C-407E-A947-70E740481C1C}">
+                                <a14:useLocalDpi xmlns:a14="http://schemas.microsoft.com/office/drawing/2010/main" val="0"/>
+                              </a:ext>
+                            </a:extLst>
+                          </a:blip>
+                          <a:srcRect/>
+                          <a:stretch>
+                            <a:fillRect/>
+                          </a:stretch>
+                        </pic:blipFill>
+                        <pic:spPr bwMode="auto">
+                          <a:xfrm>
+                            <a:off x="0" y="0"/>
+                            <a:ext cx="250653" cy="220983"/>
+                          </a:xfrm>
+                          <a:prstGeom prst="rect">
+                            <a:avLst/>
+                          </a:prstGeom>
+                          <a:noFill/>
+                          <a:ln>
+                            <a:noFill/>
+                          </a:ln>
+                        </pic:spPr>
+                      </pic:pic>
+                    </a:graphicData>
+                  </a:graphic>
+                </wp:inline>
+              </w:drawing>
+            </w:r>
           </w:p>
         </w:tc>
         <w:tc>
@@ -13887,6 +15720,15 @@
                 <w:lang w:bidi="th-TH"/>
               </w:rPr>
             </w:pPr>
+            <w:r>
+              <w:rPr>
+                <w:rFonts w:ascii="TH SarabunPSK" w:hAnsi="TH SarabunPSK" w:cs="TH SarabunPSK"/>
+                <w:sz w:val="32"/>
+                <w:szCs w:val="32"/>
+                <w:lang w:bidi="th-TH"/>
+              </w:rPr>
+              <w:t>Page should have contained text 'Please enter a valid phone number, e.g., 081-234-5678, 081 234 5678, or 081.234.5678' but did not.</w:t>
+            </w:r>
           </w:p>
         </w:tc>
       </w:tr>
@@ -13901,6 +15743,28 @@
           <w:lang w:bidi="th-TH"/>
         </w:rPr>
       </w:pPr>
+    </w:p>
+    <w:p>
+      <w:pPr>
+        <w:spacing w:before="240"/>
+        <w:rPr>
+          <w:rFonts w:ascii="TH SarabunPSK" w:hAnsi="TH SarabunPSK" w:cs="TH SarabunPSK"/>
+          <w:sz w:val="32"/>
+          <w:szCs w:val="32"/>
+          <w:lang w:bidi="th-TH"/>
+        </w:rPr>
+      </w:pPr>
+    </w:p>
+    <w:p>
+      <w:pPr>
+        <w:spacing w:before="240"/>
+        <w:rPr>
+          <w:rFonts w:ascii="TH SarabunPSK" w:hAnsi="TH SarabunPSK" w:cs="TH SarabunPSK"/>
+          <w:sz w:val="32"/>
+          <w:szCs w:val="32"/>
+          <w:lang w:bidi="th-TH"/>
+        </w:rPr>
+      </w:pPr>
       <w:r>
         <w:rPr>
           <w:rFonts w:ascii="TH SarabunPSK" w:hAnsi="TH SarabunPSK" w:cs="TH SarabunPSK" w:hint="cs"/>
@@ -13908,6 +15772,7 @@
           <w:szCs w:val="32"/>
           <w:lang w:bidi="th-TH"/>
         </w:rPr>
+        <w:lastRenderedPageBreak/>
         <w:t>5</w:t>
       </w:r>
       <w:r>
@@ -13942,7 +15807,7 @@
     </w:p>
     <w:tbl>
       <w:tblPr>
-        <w:tblStyle w:val="TableGrid"/>
+        <w:tblStyle w:val="a8"/>
         <w:tblW w:w="14150" w:type="dxa"/>
         <w:tblInd w:w="-635" w:type="dxa"/>
         <w:tblLook w:val="04A0" w:firstRow="1" w:lastRow="0" w:firstColumn="1" w:lastColumn="0" w:noHBand="0" w:noVBand="1"/>
@@ -14371,6 +16236,15 @@
                 <w:lang w:bidi="th-TH"/>
               </w:rPr>
             </w:pPr>
+            <w:r>
+              <w:rPr>
+                <w:rFonts w:ascii="TH SarabunPSK" w:hAnsi="TH SarabunPSK" w:cs="TH SarabunPSK"/>
+                <w:sz w:val="32"/>
+                <w:szCs w:val="32"/>
+                <w:lang w:bidi="th-TH"/>
+              </w:rPr>
+              <w:t>2</w:t>
+            </w:r>
           </w:p>
         </w:tc>
         <w:tc>
@@ -14386,6 +16260,15 @@
                 <w:lang w:bidi="th-TH"/>
               </w:rPr>
             </w:pPr>
+            <w:r>
+              <w:rPr>
+                <w:rFonts w:ascii="TH SarabunPSK" w:hAnsi="TH SarabunPSK" w:cs="TH SarabunPSK"/>
+                <w:sz w:val="32"/>
+                <w:szCs w:val="32"/>
+                <w:lang w:bidi="th-TH"/>
+              </w:rPr>
+              <w:t>2</w:t>
+            </w:r>
           </w:p>
         </w:tc>
         <w:tc>
@@ -14401,6 +16284,15 @@
                 <w:lang w:bidi="th-TH"/>
               </w:rPr>
             </w:pPr>
+            <w:r>
+              <w:rPr>
+                <w:rFonts w:ascii="TH SarabunPSK" w:hAnsi="TH SarabunPSK" w:cs="TH SarabunPSK"/>
+                <w:sz w:val="32"/>
+                <w:szCs w:val="32"/>
+                <w:lang w:bidi="th-TH"/>
+              </w:rPr>
+              <w:t>0</w:t>
+            </w:r>
           </w:p>
         </w:tc>
         <w:tc>
@@ -14416,6 +16308,15 @@
                 <w:lang w:bidi="th-TH"/>
               </w:rPr>
             </w:pPr>
+            <w:r>
+              <w:rPr>
+                <w:rFonts w:ascii="TH SarabunPSK" w:hAnsi="TH SarabunPSK" w:cs="TH SarabunPSK"/>
+                <w:sz w:val="32"/>
+                <w:szCs w:val="32"/>
+                <w:lang w:bidi="th-TH"/>
+              </w:rPr>
+              <w:t>0</w:t>
+            </w:r>
           </w:p>
         </w:tc>
         <w:tc>
@@ -14431,6 +16332,15 @@
                 <w:lang w:bidi="th-TH"/>
               </w:rPr>
             </w:pPr>
+            <w:r>
+              <w:rPr>
+                <w:rFonts w:ascii="TH SarabunPSK" w:hAnsi="TH SarabunPSK" w:cs="TH SarabunPSK"/>
+                <w:sz w:val="32"/>
+                <w:szCs w:val="32"/>
+                <w:lang w:bidi="th-TH"/>
+              </w:rPr>
+              <w:t>0</w:t>
+            </w:r>
           </w:p>
         </w:tc>
         <w:tc>
@@ -14623,6 +16533,15 @@
                 <w:lang w:bidi="th-TH"/>
               </w:rPr>
             </w:pPr>
+            <w:r>
+              <w:rPr>
+                <w:rFonts w:ascii="TH SarabunPSK" w:hAnsi="TH SarabunPSK" w:cs="TH SarabunPSK"/>
+                <w:sz w:val="32"/>
+                <w:szCs w:val="32"/>
+                <w:lang w:bidi="th-TH"/>
+              </w:rPr>
+              <w:t>6</w:t>
+            </w:r>
           </w:p>
         </w:tc>
         <w:tc>
@@ -14641,6 +16560,15 @@
                 <w:lang w:bidi="th-TH"/>
               </w:rPr>
             </w:pPr>
+            <w:r>
+              <w:rPr>
+                <w:rFonts w:ascii="TH SarabunPSK" w:hAnsi="TH SarabunPSK" w:cs="TH SarabunPSK"/>
+                <w:sz w:val="32"/>
+                <w:szCs w:val="32"/>
+                <w:lang w:bidi="th-TH"/>
+              </w:rPr>
+              <w:t>5</w:t>
+            </w:r>
           </w:p>
         </w:tc>
         <w:tc>
@@ -14659,6 +16587,15 @@
                 <w:lang w:bidi="th-TH"/>
               </w:rPr>
             </w:pPr>
+            <w:r>
+              <w:rPr>
+                <w:rFonts w:ascii="TH SarabunPSK" w:hAnsi="TH SarabunPSK" w:cs="TH SarabunPSK"/>
+                <w:sz w:val="32"/>
+                <w:szCs w:val="32"/>
+                <w:lang w:bidi="th-TH"/>
+              </w:rPr>
+              <w:t>1</w:t>
+            </w:r>
           </w:p>
         </w:tc>
         <w:tc>
@@ -14677,6 +16614,15 @@
                 <w:lang w:bidi="th-TH"/>
               </w:rPr>
             </w:pPr>
+            <w:r>
+              <w:rPr>
+                <w:rFonts w:ascii="TH SarabunPSK" w:hAnsi="TH SarabunPSK" w:cs="TH SarabunPSK"/>
+                <w:sz w:val="32"/>
+                <w:szCs w:val="32"/>
+                <w:lang w:bidi="th-TH"/>
+              </w:rPr>
+              <w:t>0</w:t>
+            </w:r>
           </w:p>
         </w:tc>
         <w:tc>
@@ -14695,6 +16641,15 @@
                 <w:lang w:bidi="th-TH"/>
               </w:rPr>
             </w:pPr>
+            <w:r>
+              <w:rPr>
+                <w:rFonts w:ascii="TH SarabunPSK" w:hAnsi="TH SarabunPSK" w:cs="TH SarabunPSK"/>
+                <w:sz w:val="32"/>
+                <w:szCs w:val="32"/>
+                <w:lang w:bidi="th-TH"/>
+              </w:rPr>
+              <w:t>0</w:t>
+            </w:r>
           </w:p>
         </w:tc>
         <w:tc>
@@ -14713,6 +16668,15 @@
                 <w:lang w:bidi="th-TH"/>
               </w:rPr>
             </w:pPr>
+            <w:r>
+              <w:rPr>
+                <w:rFonts w:ascii="TH SarabunPSK" w:hAnsi="TH SarabunPSK" w:cs="TH SarabunPSK"/>
+                <w:sz w:val="32"/>
+                <w:szCs w:val="32"/>
+                <w:lang w:bidi="th-TH"/>
+              </w:rPr>
+              <w:t>Page should have contained text 'Please enter a valid phone number, e.g., 081-234-5678, 081 234 5678, or 081.234.5678' but did not.</w:t>
+            </w:r>
           </w:p>
         </w:tc>
         <w:tc>
@@ -14731,6 +16695,15 @@
                 <w:lang w:bidi="th-TH"/>
               </w:rPr>
             </w:pPr>
+            <w:r>
+              <w:rPr>
+                <w:rFonts w:ascii="TH SarabunPSK" w:hAnsi="TH SarabunPSK" w:cs="TH SarabunPSK"/>
+                <w:sz w:val="32"/>
+                <w:szCs w:val="32"/>
+                <w:lang w:bidi="th-TH"/>
+              </w:rPr>
+              <w:t>TC_006</w:t>
+            </w:r>
           </w:p>
         </w:tc>
       </w:tr>
@@ -14769,7 +16742,6 @@
                 <w:cs/>
                 <w:lang w:bidi="th-TH"/>
               </w:rPr>
-              <w:lastRenderedPageBreak/>
               <w:t>รวม</w:t>
             </w:r>
           </w:p>
@@ -14793,6 +16765,15 @@
                 <w:lang w:bidi="th-TH"/>
               </w:rPr>
             </w:pPr>
+            <w:r>
+              <w:rPr>
+                <w:rFonts w:ascii="TH SarabunPSK" w:hAnsi="TH SarabunPSK" w:cs="TH SarabunPSK"/>
+                <w:sz w:val="32"/>
+                <w:szCs w:val="32"/>
+                <w:lang w:bidi="th-TH"/>
+              </w:rPr>
+              <w:t>8</w:t>
+            </w:r>
           </w:p>
         </w:tc>
         <w:tc>
@@ -14814,6 +16795,15 @@
                 <w:lang w:bidi="th-TH"/>
               </w:rPr>
             </w:pPr>
+            <w:r>
+              <w:rPr>
+                <w:rFonts w:ascii="TH SarabunPSK" w:hAnsi="TH SarabunPSK" w:cs="TH SarabunPSK"/>
+                <w:sz w:val="32"/>
+                <w:szCs w:val="32"/>
+                <w:lang w:bidi="th-TH"/>
+              </w:rPr>
+              <w:t>7</w:t>
+            </w:r>
           </w:p>
         </w:tc>
         <w:tc>
@@ -14835,6 +16825,15 @@
                 <w:lang w:bidi="th-TH"/>
               </w:rPr>
             </w:pPr>
+            <w:r>
+              <w:rPr>
+                <w:rFonts w:ascii="TH SarabunPSK" w:hAnsi="TH SarabunPSK" w:cs="TH SarabunPSK"/>
+                <w:sz w:val="32"/>
+                <w:szCs w:val="32"/>
+                <w:lang w:bidi="th-TH"/>
+              </w:rPr>
+              <w:t>1</w:t>
+            </w:r>
           </w:p>
         </w:tc>
         <w:tc>
@@ -14856,6 +16855,15 @@
                 <w:lang w:bidi="th-TH"/>
               </w:rPr>
             </w:pPr>
+            <w:r>
+              <w:rPr>
+                <w:rFonts w:ascii="TH SarabunPSK" w:hAnsi="TH SarabunPSK" w:cs="TH SarabunPSK"/>
+                <w:sz w:val="32"/>
+                <w:szCs w:val="32"/>
+                <w:lang w:bidi="th-TH"/>
+              </w:rPr>
+              <w:t>0</w:t>
+            </w:r>
           </w:p>
         </w:tc>
         <w:tc>
@@ -14877,6 +16885,15 @@
                 <w:lang w:bidi="th-TH"/>
               </w:rPr>
             </w:pPr>
+            <w:r>
+              <w:rPr>
+                <w:rFonts w:ascii="TH SarabunPSK" w:hAnsi="TH SarabunPSK" w:cs="TH SarabunPSK"/>
+                <w:sz w:val="32"/>
+                <w:szCs w:val="32"/>
+                <w:lang w:bidi="th-TH"/>
+              </w:rPr>
+              <w:t>0</w:t>
+            </w:r>
           </w:p>
         </w:tc>
         <w:tc>
@@ -14997,7 +17014,7 @@
 <w:hdr xmlns:wpc="http://schemas.microsoft.com/office/word/2010/wordprocessingCanvas" xmlns:cx="http://schemas.microsoft.com/office/drawing/2014/chartex" xmlns:cx1="http://schemas.microsoft.com/office/drawing/2015/9/8/chartex" xmlns:cx2="http://schemas.microsoft.com/office/drawing/2015/10/21/chartex" xmlns:cx3="http://schemas.microsoft.com/office/drawing/2016/5/9/chartex" xmlns:cx4="http://schemas.microsoft.com/office/drawing/2016/5/10/chartex" xmlns:cx5="http://schemas.microsoft.com/office/drawing/2016/5/11/chartex" xmlns:cx6="http://schemas.microsoft.com/office/drawing/2016/5/12/chartex" xmlns:cx7="http://schemas.microsoft.com/office/drawing/2016/5/13/chartex" xmlns:cx8="http://schemas.microsoft.com/office/drawing/2016/5/14/chartex" xmlns:mc="http://schemas.openxmlformats.org/markup-compatibility/2006" xmlns:aink="http://schemas.microsoft.com/office/drawing/2016/ink" xmlns:am3d="http://schemas.microsoft.com/office/drawing/2017/model3d" xmlns:o="urn:schemas-microsoft-com:office:office" xmlns:oel="http://schemas.microsoft.com/office/2019/extlst" xmlns:r="http://schemas.openxmlformats.org/officeDocument/2006/relationships" xmlns:m="http://schemas.openxmlformats.org/officeDocument/2006/math" xmlns:v="urn:schemas-microsoft-com:vml" xmlns:wp14="http://schemas.microsoft.com/office/word/2010/wordprocessingDrawing" xmlns:wp="http://schemas.openxmlformats.org/drawingml/2006/wordprocessingDrawing" xmlns:w10="urn:schemas-microsoft-com:office:word" xmlns:w="http://schemas.openxmlformats.org/wordprocessingml/2006/main" xmlns:w14="http://schemas.microsoft.com/office/word/2010/wordml" xmlns:w15="http://schemas.microsoft.com/office/word/2012/wordml" xmlns:w16cex="http://schemas.microsoft.com/office/word/2018/wordml/cex" xmlns:w16cid="http://schemas.microsoft.com/office/word/2016/wordml/cid" xmlns:w16="http://schemas.microsoft.com/office/word/2018/wordml" xmlns:w16du="http://schemas.microsoft.com/office/word/2023/wordml/word16du" xmlns:w16sdtdh="http://schemas.microsoft.com/office/word/2020/wordml/sdtdatahash" xmlns:w16sdtfl="http://schemas.microsoft.com/office/word/2024/wordml/sdtformatlock" xmlns:w16se="http://schemas.microsoft.com/office/word/2015/wordml/symex" xmlns:wpg="http://schemas.microsoft.com/office/word/2010/wordprocessingGroup" xmlns:wpi="http://schemas.microsoft.com/office/word/2010/wordprocessingInk" xmlns:wne="http://schemas.microsoft.com/office/word/2006/wordml" xmlns:wps="http://schemas.microsoft.com/office/word/2010/wordprocessingShape" mc:Ignorable="w14 w15 w16se w16cid w16 w16cex w16sdtdh w16sdtfl w16du wp14">
   <w:p>
     <w:pPr>
-      <w:pStyle w:val="Header"/>
+      <w:pStyle w:val="a3"/>
       <w:rPr>
         <w:rFonts w:ascii="TH SarabunPSK" w:hAnsi="TH SarabunPSK" w:cs="TH SarabunPSK"/>
         <w:b/>
@@ -15181,7 +17198,7 @@
   </w:p>
   <w:p>
     <w:pPr>
-      <w:pStyle w:val="Header"/>
+      <w:pStyle w:val="a3"/>
       <w:rPr>
         <w:rFonts w:ascii="TH SarabunPSK" w:hAnsi="TH SarabunPSK" w:cs="TH SarabunPSK"/>
         <w:b/>
@@ -17415,17 +19432,16 @@
     <w:lsdException w:name="Unresolved Mention" w:semiHidden="1" w:unhideWhenUsed="1"/>
     <w:lsdException w:name="Smart Link" w:semiHidden="1" w:unhideWhenUsed="1"/>
   </w:latentStyles>
-  <w:style w:type="paragraph" w:default="1" w:styleId="Normal">
+  <w:style w:type="paragraph" w:default="1" w:styleId="a">
     <w:name w:val="Normal"/>
     <w:qFormat/>
   </w:style>
-  <w:style w:type="character" w:default="1" w:styleId="DefaultParagraphFont">
+  <w:style w:type="character" w:default="1" w:styleId="a0">
     <w:name w:val="Default Paragraph Font"/>
     <w:uiPriority w:val="1"/>
-    <w:semiHidden/>
     <w:unhideWhenUsed/>
   </w:style>
-  <w:style w:type="table" w:default="1" w:styleId="TableNormal">
+  <w:style w:type="table" w:default="1" w:styleId="a1">
     <w:name w:val="Normal Table"/>
     <w:uiPriority w:val="99"/>
     <w:semiHidden/>
@@ -17440,16 +19456,16 @@
       </w:tblCellMar>
     </w:tblPr>
   </w:style>
-  <w:style w:type="numbering" w:default="1" w:styleId="NoList">
+  <w:style w:type="numbering" w:default="1" w:styleId="a2">
     <w:name w:val="No List"/>
     <w:uiPriority w:val="99"/>
     <w:semiHidden/>
     <w:unhideWhenUsed/>
   </w:style>
-  <w:style w:type="paragraph" w:styleId="Header">
+  <w:style w:type="paragraph" w:styleId="a3">
     <w:name w:val="header"/>
-    <w:basedOn w:val="Normal"/>
-    <w:link w:val="HeaderChar"/>
+    <w:basedOn w:val="a"/>
+    <w:link w:val="a4"/>
     <w:uiPriority w:val="99"/>
     <w:unhideWhenUsed/>
     <w:rsid w:val="00C87900"/>
@@ -17461,17 +19477,17 @@
       <w:spacing w:after="0" w:line="240" w:lineRule="auto"/>
     </w:pPr>
   </w:style>
-  <w:style w:type="character" w:customStyle="1" w:styleId="HeaderChar">
-    <w:name w:val="Header Char"/>
-    <w:basedOn w:val="DefaultParagraphFont"/>
-    <w:link w:val="Header"/>
+  <w:style w:type="character" w:customStyle="1" w:styleId="a4">
+    <w:name w:val="หัวกระดาษ อักขระ"/>
+    <w:basedOn w:val="a0"/>
+    <w:link w:val="a3"/>
     <w:uiPriority w:val="99"/>
     <w:rsid w:val="00C87900"/>
   </w:style>
-  <w:style w:type="paragraph" w:styleId="Footer">
+  <w:style w:type="paragraph" w:styleId="a5">
     <w:name w:val="footer"/>
-    <w:basedOn w:val="Normal"/>
-    <w:link w:val="FooterChar"/>
+    <w:basedOn w:val="a"/>
+    <w:link w:val="a6"/>
     <w:uiPriority w:val="99"/>
     <w:unhideWhenUsed/>
     <w:rsid w:val="00C87900"/>
@@ -17483,16 +19499,16 @@
       <w:spacing w:after="0" w:line="240" w:lineRule="auto"/>
     </w:pPr>
   </w:style>
-  <w:style w:type="character" w:customStyle="1" w:styleId="FooterChar">
-    <w:name w:val="Footer Char"/>
-    <w:basedOn w:val="DefaultParagraphFont"/>
-    <w:link w:val="Footer"/>
+  <w:style w:type="character" w:customStyle="1" w:styleId="a6">
+    <w:name w:val="ท้ายกระดาษ อักขระ"/>
+    <w:basedOn w:val="a0"/>
+    <w:link w:val="a5"/>
     <w:uiPriority w:val="99"/>
     <w:rsid w:val="00C87900"/>
   </w:style>
-  <w:style w:type="paragraph" w:styleId="ListParagraph">
+  <w:style w:type="paragraph" w:styleId="a7">
     <w:name w:val="List Paragraph"/>
-    <w:basedOn w:val="Normal"/>
+    <w:basedOn w:val="a"/>
     <w:uiPriority w:val="34"/>
     <w:qFormat/>
     <w:rsid w:val="00C87900"/>
@@ -17501,9 +19517,9 @@
       <w:contextualSpacing/>
     </w:pPr>
   </w:style>
-  <w:style w:type="table" w:styleId="TableGrid">
+  <w:style w:type="table" w:styleId="a8">
     <w:name w:val="Table Grid"/>
-    <w:basedOn w:val="TableNormal"/>
+    <w:basedOn w:val="a1"/>
     <w:uiPriority w:val="39"/>
     <w:rsid w:val="00C2238F"/>
     <w:pPr>
@@ -17520,9 +19536,9 @@
       </w:tblBorders>
     </w:tblPr>
   </w:style>
-  <w:style w:type="character" w:styleId="Hyperlink">
+  <w:style w:type="character" w:styleId="a9">
     <w:name w:val="Hyperlink"/>
-    <w:basedOn w:val="DefaultParagraphFont"/>
+    <w:basedOn w:val="a0"/>
     <w:uiPriority w:val="99"/>
     <w:unhideWhenUsed/>
     <w:rsid w:val="00B77A1F"/>

</xml_diff>